<commit_message>
added tables and websites
</commit_message>
<xml_diff>
--- a/Assignment2_UsabilityTests.docx
+++ b/Assignment2_UsabilityTests.docx
@@ -23,13 +23,13 @@
           <w:lang w:val="en-US"/>
         </w:rPr>
         <w:drawing>
-          <wp:anchor distT="0" distB="0" distL="114300" distR="114300" simplePos="0" relativeHeight="251658752" behindDoc="0" locked="0" layoutInCell="1" allowOverlap="1" wp14:anchorId="6C7A34F5" wp14:editId="5D340A41">
+          <wp:anchor distT="0" distB="0" distL="114300" distR="114300" simplePos="0" relativeHeight="251658752" behindDoc="0" locked="0" layoutInCell="1" allowOverlap="1" wp14:anchorId="6C7A34F5" wp14:editId="3EA17386">
             <wp:simplePos x="0" y="0"/>
             <wp:positionH relativeFrom="column">
-              <wp:posOffset>5105491</wp:posOffset>
+              <wp:posOffset>5105400</wp:posOffset>
             </wp:positionH>
             <wp:positionV relativeFrom="paragraph">
-              <wp:posOffset>-689065</wp:posOffset>
+              <wp:posOffset>-708025</wp:posOffset>
             </wp:positionV>
             <wp:extent cx="1258085" cy="979150"/>
             <wp:effectExtent l="0" t="0" r="0" b="0"/>
@@ -120,7 +120,7 @@
     <w:p>
       <w:pPr>
         <w:tabs>
-          <w:tab w:val="left" w:pos="3969"/>
+          <w:tab w:val="left" w:pos="3261"/>
         </w:tabs>
         <w:jc w:val="left"/>
         <w:rPr>
@@ -219,8 +219,9 @@
     <w:p>
       <w:pPr>
         <w:tabs>
-          <w:tab w:val="left" w:pos="3969"/>
+          <w:tab w:val="left" w:pos="284"/>
         </w:tabs>
+        <w:spacing w:line="276" w:lineRule="auto"/>
         <w:jc w:val="left"/>
         <w:rPr>
           <w:rFonts w:asciiTheme="minorHAnsi" w:hAnsiTheme="minorHAnsi" w:cstheme="minorHAnsi"/>
@@ -230,6 +231,15 @@
           <w:lang w:val="en-US"/>
         </w:rPr>
       </w:pPr>
+      <w:r>
+        <w:rPr>
+          <w:rFonts w:asciiTheme="minorHAnsi" w:hAnsiTheme="minorHAnsi" w:cstheme="minorHAnsi"/>
+          <w:sz w:val="24"/>
+          <w:szCs w:val="24"/>
+          <w:lang w:val="en-US"/>
+        </w:rPr>
+        <w:tab/>
+      </w:r>
       <w:r>
         <w:rPr>
           <w:rFonts w:asciiTheme="minorHAnsi" w:hAnsiTheme="minorHAnsi" w:cstheme="minorHAnsi"/>
@@ -274,8 +284,9 @@
     <w:p>
       <w:pPr>
         <w:tabs>
-          <w:tab w:val="left" w:pos="3969"/>
+          <w:tab w:val="left" w:pos="284"/>
         </w:tabs>
+        <w:spacing w:line="276" w:lineRule="auto"/>
         <w:jc w:val="left"/>
         <w:rPr>
           <w:rFonts w:asciiTheme="minorHAnsi" w:hAnsiTheme="minorHAnsi" w:cstheme="minorHAnsi"/>
@@ -284,6 +295,15 @@
           <w:lang w:val="en-US"/>
         </w:rPr>
       </w:pPr>
+      <w:r>
+        <w:rPr>
+          <w:rFonts w:asciiTheme="minorHAnsi" w:hAnsiTheme="minorHAnsi" w:cstheme="minorHAnsi"/>
+          <w:sz w:val="24"/>
+          <w:szCs w:val="24"/>
+          <w:lang w:val="en-US"/>
+        </w:rPr>
+        <w:tab/>
+      </w:r>
       <w:r>
         <w:rPr>
           <w:rFonts w:asciiTheme="minorHAnsi" w:hAnsiTheme="minorHAnsi" w:cstheme="minorHAnsi"/>
@@ -297,6 +317,57 @@
     <w:p>
       <w:pPr>
         <w:tabs>
+          <w:tab w:val="left" w:pos="284"/>
+        </w:tabs>
+        <w:spacing w:line="276" w:lineRule="auto"/>
+        <w:jc w:val="left"/>
+        <w:rPr>
+          <w:rFonts w:asciiTheme="minorHAnsi" w:hAnsiTheme="minorHAnsi" w:cstheme="minorHAnsi"/>
+          <w:sz w:val="24"/>
+          <w:szCs w:val="24"/>
+          <w:lang w:val="en-US"/>
+        </w:rPr>
+      </w:pPr>
+      <w:r>
+        <w:rPr>
+          <w:rFonts w:asciiTheme="minorHAnsi" w:hAnsiTheme="minorHAnsi" w:cstheme="minorHAnsi"/>
+          <w:sz w:val="24"/>
+          <w:szCs w:val="24"/>
+          <w:lang w:val="en-US"/>
+        </w:rPr>
+        <w:tab/>
+      </w:r>
+      <w:r>
+        <w:rPr>
+          <w:rFonts w:asciiTheme="minorHAnsi" w:hAnsiTheme="minorHAnsi" w:cstheme="minorHAnsi"/>
+          <w:sz w:val="24"/>
+          <w:szCs w:val="24"/>
+          <w:lang w:val="en-US"/>
+        </w:rPr>
+        <w:t xml:space="preserve">Duration: </w:t>
+      </w:r>
+      <w:r>
+        <w:rPr>
+          <w:rFonts w:asciiTheme="minorHAnsi" w:hAnsiTheme="minorHAnsi" w:cstheme="minorHAnsi"/>
+          <w:sz w:val="24"/>
+          <w:szCs w:val="24"/>
+          <w:lang w:val="en-US"/>
+        </w:rPr>
+        <w:t xml:space="preserve">approx. </w:t>
+      </w:r>
+      <w:r>
+        <w:rPr>
+          <w:rFonts w:asciiTheme="minorHAnsi" w:hAnsiTheme="minorHAnsi" w:cstheme="minorHAnsi"/>
+          <w:sz w:val="24"/>
+          <w:szCs w:val="24"/>
+          <w:lang w:val="en-US"/>
+        </w:rPr>
+        <w:t>&lt; 5 min</w:t>
+      </w:r>
+    </w:p>
+    <w:p>
+      <w:pPr>
+        <w:tabs>
           <w:tab w:val="left" w:pos="3969"/>
         </w:tabs>
         <w:jc w:val="left"/>
@@ -323,20 +394,1203 @@
     </w:p>
     <w:p>
       <w:pPr>
+        <w:pBdr>
+          <w:top w:val="single" w:sz="8" w:space="1" w:color="auto"/>
+          <w:left w:val="single" w:sz="8" w:space="4" w:color="auto"/>
+          <w:right w:val="single" w:sz="8" w:space="4" w:color="auto"/>
+        </w:pBdr>
+        <w:tabs>
+          <w:tab w:val="left" w:pos="3969"/>
+        </w:tabs>
+        <w:spacing w:line="240" w:lineRule="auto"/>
+        <w:jc w:val="left"/>
+        <w:rPr>
+          <w:rFonts w:asciiTheme="minorHAnsi" w:hAnsiTheme="minorHAnsi" w:cstheme="minorHAnsi"/>
+          <w:b/>
+          <w:bCs/>
+          <w:sz w:val="32"/>
+          <w:szCs w:val="32"/>
+          <w:lang w:val="en-US"/>
+        </w:rPr>
+      </w:pPr>
+      <w:r>
+        <w:rPr>
+          <w:rFonts w:asciiTheme="minorHAnsi" w:hAnsiTheme="minorHAnsi" w:cstheme="minorHAnsi"/>
+          <w:b/>
+          <w:bCs/>
+          <w:sz w:val="32"/>
+          <w:szCs w:val="32"/>
+          <w:lang w:val="en-US"/>
+        </w:rPr>
+        <w:t>Usability Test 1:</w:t>
+      </w:r>
+    </w:p>
+    <w:p>
+      <w:pPr>
+        <w:pBdr>
+          <w:top w:val="single" w:sz="8" w:space="1" w:color="auto"/>
+          <w:left w:val="single" w:sz="8" w:space="4" w:color="auto"/>
+          <w:right w:val="single" w:sz="8" w:space="4" w:color="auto"/>
+        </w:pBdr>
+        <w:tabs>
+          <w:tab w:val="left" w:pos="567"/>
+        </w:tabs>
+        <w:spacing w:line="240" w:lineRule="auto"/>
+        <w:jc w:val="left"/>
+        <w:rPr>
+          <w:rFonts w:asciiTheme="minorHAnsi" w:hAnsiTheme="minorHAnsi" w:cstheme="minorHAnsi"/>
+          <w:bCs/>
+          <w:sz w:val="24"/>
+          <w:szCs w:val="24"/>
+          <w:lang w:val="en-US"/>
+        </w:rPr>
+      </w:pPr>
+      <w:r>
+        <w:rPr>
+          <w:rFonts w:asciiTheme="minorHAnsi" w:hAnsiTheme="minorHAnsi" w:cstheme="minorHAnsi"/>
+          <w:bCs/>
+          <w:sz w:val="24"/>
+          <w:szCs w:val="24"/>
+          <w:lang w:val="en-US"/>
+        </w:rPr>
+        <w:tab/>
+      </w:r>
+      <w:r>
+        <w:rPr>
+          <w:rFonts w:asciiTheme="minorHAnsi" w:hAnsiTheme="minorHAnsi" w:cstheme="minorHAnsi"/>
+          <w:bCs/>
+          <w:sz w:val="24"/>
+          <w:szCs w:val="24"/>
+          <w:lang w:val="en-US"/>
+        </w:rPr>
+        <w:t xml:space="preserve">Website: </w:t>
+      </w:r>
+      <w:hyperlink r:id="rId9" w:history="1">
+        <w:r>
+          <w:rPr>
+            <w:rStyle w:val="Hyperlink"/>
+            <w:rFonts w:asciiTheme="minorHAnsi" w:hAnsiTheme="minorHAnsi" w:cstheme="minorHAnsi"/>
+            <w:bCs/>
+            <w:sz w:val="24"/>
+            <w:szCs w:val="24"/>
+            <w:lang w:val="en-US"/>
+          </w:rPr>
+          <w:t>booki</w:t>
+        </w:r>
+        <w:r>
+          <w:rPr>
+            <w:rStyle w:val="Hyperlink"/>
+            <w:rFonts w:asciiTheme="minorHAnsi" w:hAnsiTheme="minorHAnsi" w:cstheme="minorHAnsi"/>
+            <w:bCs/>
+            <w:sz w:val="24"/>
+            <w:szCs w:val="24"/>
+            <w:lang w:val="en-US"/>
+          </w:rPr>
+          <w:t>n</w:t>
+        </w:r>
+        <w:r>
+          <w:rPr>
+            <w:rStyle w:val="Hyperlink"/>
+            <w:rFonts w:asciiTheme="minorHAnsi" w:hAnsiTheme="minorHAnsi" w:cstheme="minorHAnsi"/>
+            <w:bCs/>
+            <w:sz w:val="24"/>
+            <w:szCs w:val="24"/>
+            <w:lang w:val="en-US"/>
+          </w:rPr>
+          <w:t>g</w:t>
+        </w:r>
+        <w:r>
+          <w:rPr>
+            <w:rStyle w:val="Hyperlink"/>
+            <w:rFonts w:asciiTheme="minorHAnsi" w:hAnsiTheme="minorHAnsi" w:cstheme="minorHAnsi"/>
+            <w:bCs/>
+            <w:sz w:val="24"/>
+            <w:szCs w:val="24"/>
+            <w:lang w:val="en-US"/>
+          </w:rPr>
+          <w:t>.com</w:t>
+        </w:r>
+      </w:hyperlink>
+    </w:p>
+    <w:p>
+      <w:pPr>
+        <w:pBdr>
+          <w:top w:val="single" w:sz="8" w:space="1" w:color="auto"/>
+          <w:left w:val="single" w:sz="8" w:space="4" w:color="auto"/>
+          <w:right w:val="single" w:sz="8" w:space="4" w:color="auto"/>
+        </w:pBdr>
+        <w:tabs>
+          <w:tab w:val="left" w:pos="567"/>
+        </w:tabs>
+        <w:spacing w:line="240" w:lineRule="auto"/>
+        <w:jc w:val="left"/>
+        <w:rPr>
+          <w:rFonts w:asciiTheme="minorHAnsi" w:hAnsiTheme="minorHAnsi" w:cstheme="minorHAnsi"/>
+          <w:bCs/>
+          <w:sz w:val="24"/>
+          <w:szCs w:val="24"/>
+          <w:lang w:val="en-US"/>
+        </w:rPr>
+      </w:pPr>
+      <w:r>
+        <w:rPr>
+          <w:rFonts w:asciiTheme="minorHAnsi" w:hAnsiTheme="minorHAnsi" w:cstheme="minorHAnsi"/>
+          <w:bCs/>
+          <w:sz w:val="24"/>
+          <w:szCs w:val="24"/>
+          <w:lang w:val="en-US"/>
+        </w:rPr>
+        <w:tab/>
+      </w:r>
+      <w:r>
+        <w:rPr>
+          <w:rFonts w:asciiTheme="minorHAnsi" w:hAnsiTheme="minorHAnsi" w:cstheme="minorHAnsi"/>
+          <w:bCs/>
+          <w:sz w:val="24"/>
+          <w:szCs w:val="24"/>
+          <w:lang w:val="en-US"/>
+        </w:rPr>
+        <w:t xml:space="preserve">Total Time: </w:t>
+      </w:r>
+    </w:p>
+    <w:tbl>
+      <w:tblPr>
+        <w:tblStyle w:val="TableGrid"/>
+        <w:tblW w:w="9297" w:type="dxa"/>
+        <w:tblBorders>
+          <w:top w:val="single" w:sz="8" w:space="0" w:color="auto"/>
+          <w:left w:val="single" w:sz="8" w:space="0" w:color="auto"/>
+          <w:bottom w:val="single" w:sz="8" w:space="0" w:color="auto"/>
+          <w:right w:val="single" w:sz="8" w:space="0" w:color="auto"/>
+          <w:insideH w:val="single" w:sz="8" w:space="0" w:color="auto"/>
+          <w:insideV w:val="single" w:sz="8" w:space="0" w:color="auto"/>
+        </w:tblBorders>
+        <w:tblLook w:val="04A0" w:firstRow="1" w:lastRow="0" w:firstColumn="1" w:lastColumn="0" w:noHBand="0" w:noVBand="1"/>
+      </w:tblPr>
+      <w:tblGrid>
+        <w:gridCol w:w="1644"/>
+        <w:gridCol w:w="1644"/>
+        <w:gridCol w:w="6009"/>
+      </w:tblGrid>
+      <w:tr>
+        <w:trPr>
+          <w:trHeight w:val="567"/>
+        </w:trPr>
+        <w:tc>
+          <w:tcPr>
+            <w:tcW w:w="1644" w:type="dxa"/>
+            <w:shd w:val="clear" w:color="auto" w:fill="BFBFBF" w:themeFill="background1" w:themeFillShade="BF"/>
+            <w:vAlign w:val="center"/>
+          </w:tcPr>
+          <w:p>
+            <w:pPr>
+              <w:tabs>
+                <w:tab w:val="left" w:pos="3969"/>
+              </w:tabs>
+              <w:spacing w:after="0" w:line="240" w:lineRule="auto"/>
+              <w:jc w:val="center"/>
+              <w:rPr>
+                <w:rFonts w:asciiTheme="minorHAnsi" w:hAnsiTheme="minorHAnsi" w:cstheme="minorHAnsi"/>
+                <w:b/>
+                <w:bCs/>
+                <w:sz w:val="32"/>
+                <w:szCs w:val="32"/>
+                <w:lang w:val="en-US"/>
+              </w:rPr>
+            </w:pPr>
+            <w:r>
+              <w:rPr>
+                <w:rFonts w:asciiTheme="minorHAnsi" w:hAnsiTheme="minorHAnsi" w:cstheme="minorHAnsi"/>
+                <w:b/>
+                <w:bCs/>
+                <w:sz w:val="32"/>
+                <w:szCs w:val="32"/>
+                <w:lang w:val="en-US"/>
+              </w:rPr>
+              <w:t>Time</w:t>
+            </w:r>
+          </w:p>
+        </w:tc>
+        <w:tc>
+          <w:tcPr>
+            <w:tcW w:w="1644" w:type="dxa"/>
+            <w:shd w:val="clear" w:color="auto" w:fill="BFBFBF" w:themeFill="background1" w:themeFillShade="BF"/>
+            <w:vAlign w:val="center"/>
+          </w:tcPr>
+          <w:p>
+            <w:pPr>
+              <w:tabs>
+                <w:tab w:val="left" w:pos="3969"/>
+              </w:tabs>
+              <w:spacing w:after="0" w:line="240" w:lineRule="auto"/>
+              <w:jc w:val="center"/>
+              <w:rPr>
+                <w:rFonts w:asciiTheme="minorHAnsi" w:hAnsiTheme="minorHAnsi" w:cstheme="minorHAnsi"/>
+                <w:b/>
+                <w:bCs/>
+                <w:sz w:val="32"/>
+                <w:szCs w:val="32"/>
+                <w:lang w:val="en-US"/>
+              </w:rPr>
+            </w:pPr>
+            <w:r>
+              <w:rPr>
+                <w:rFonts w:asciiTheme="minorHAnsi" w:hAnsiTheme="minorHAnsi" w:cstheme="minorHAnsi"/>
+                <w:b/>
+                <w:bCs/>
+                <w:sz w:val="32"/>
+                <w:szCs w:val="32"/>
+                <w:lang w:val="en-US"/>
+              </w:rPr>
+              <w:t>Code</w:t>
+            </w:r>
+          </w:p>
+        </w:tc>
+        <w:tc>
+          <w:tcPr>
+            <w:tcW w:w="6009" w:type="dxa"/>
+            <w:shd w:val="clear" w:color="auto" w:fill="BFBFBF" w:themeFill="background1" w:themeFillShade="BF"/>
+            <w:vAlign w:val="center"/>
+          </w:tcPr>
+          <w:p>
+            <w:pPr>
+              <w:tabs>
+                <w:tab w:val="left" w:pos="3969"/>
+              </w:tabs>
+              <w:spacing w:after="0" w:line="240" w:lineRule="auto"/>
+              <w:jc w:val="center"/>
+              <w:rPr>
+                <w:rFonts w:asciiTheme="minorHAnsi" w:hAnsiTheme="minorHAnsi" w:cstheme="minorHAnsi"/>
+                <w:b/>
+                <w:bCs/>
+                <w:sz w:val="32"/>
+                <w:szCs w:val="32"/>
+                <w:lang w:val="en-US"/>
+              </w:rPr>
+            </w:pPr>
+            <w:r>
+              <w:rPr>
+                <w:rFonts w:asciiTheme="minorHAnsi" w:hAnsiTheme="minorHAnsi" w:cstheme="minorHAnsi"/>
+                <w:b/>
+                <w:bCs/>
+                <w:sz w:val="32"/>
+                <w:szCs w:val="32"/>
+                <w:lang w:val="en-US"/>
+              </w:rPr>
+              <w:t>Description</w:t>
+            </w:r>
+          </w:p>
+        </w:tc>
+      </w:tr>
+      <w:tr>
+        <w:trPr>
+          <w:trHeight w:val="454"/>
+        </w:trPr>
+        <w:tc>
+          <w:tcPr>
+            <w:tcW w:w="1644" w:type="dxa"/>
+            <w:vAlign w:val="center"/>
+          </w:tcPr>
+          <w:p>
+            <w:pPr>
+              <w:tabs>
+                <w:tab w:val="left" w:pos="3969"/>
+              </w:tabs>
+              <w:spacing w:after="0" w:line="240" w:lineRule="auto"/>
+              <w:jc w:val="center"/>
+              <w:rPr>
+                <w:rFonts w:asciiTheme="minorHAnsi" w:hAnsiTheme="minorHAnsi" w:cstheme="minorHAnsi"/>
+                <w:b/>
+                <w:bCs/>
+                <w:sz w:val="28"/>
+                <w:szCs w:val="28"/>
+                <w:lang w:val="en-US"/>
+              </w:rPr>
+            </w:pPr>
+          </w:p>
+        </w:tc>
+        <w:tc>
+          <w:tcPr>
+            <w:tcW w:w="1644" w:type="dxa"/>
+            <w:vAlign w:val="center"/>
+          </w:tcPr>
+          <w:p>
+            <w:pPr>
+              <w:tabs>
+                <w:tab w:val="left" w:pos="3969"/>
+              </w:tabs>
+              <w:spacing w:after="0" w:line="240" w:lineRule="auto"/>
+              <w:jc w:val="center"/>
+              <w:rPr>
+                <w:rFonts w:asciiTheme="minorHAnsi" w:hAnsiTheme="minorHAnsi" w:cstheme="minorHAnsi"/>
+                <w:b/>
+                <w:bCs/>
+                <w:sz w:val="28"/>
+                <w:szCs w:val="28"/>
+                <w:lang w:val="en-US"/>
+              </w:rPr>
+            </w:pPr>
+          </w:p>
+        </w:tc>
+        <w:tc>
+          <w:tcPr>
+            <w:tcW w:w="6009" w:type="dxa"/>
+            <w:vAlign w:val="center"/>
+          </w:tcPr>
+          <w:p>
+            <w:pPr>
+              <w:tabs>
+                <w:tab w:val="left" w:pos="3969"/>
+              </w:tabs>
+              <w:spacing w:after="0" w:line="240" w:lineRule="auto"/>
+              <w:jc w:val="center"/>
+              <w:rPr>
+                <w:rFonts w:asciiTheme="minorHAnsi" w:hAnsiTheme="minorHAnsi" w:cstheme="minorHAnsi"/>
+                <w:b/>
+                <w:bCs/>
+                <w:sz w:val="28"/>
+                <w:szCs w:val="28"/>
+                <w:lang w:val="en-US"/>
+              </w:rPr>
+            </w:pPr>
+          </w:p>
+        </w:tc>
+      </w:tr>
+      <w:tr>
+        <w:trPr>
+          <w:trHeight w:val="454"/>
+        </w:trPr>
+        <w:tc>
+          <w:tcPr>
+            <w:tcW w:w="1644" w:type="dxa"/>
+            <w:vAlign w:val="center"/>
+          </w:tcPr>
+          <w:p>
+            <w:pPr>
+              <w:tabs>
+                <w:tab w:val="left" w:pos="3969"/>
+              </w:tabs>
+              <w:spacing w:after="0" w:line="240" w:lineRule="auto"/>
+              <w:jc w:val="center"/>
+              <w:rPr>
+                <w:rFonts w:asciiTheme="minorHAnsi" w:hAnsiTheme="minorHAnsi" w:cstheme="minorHAnsi"/>
+                <w:b/>
+                <w:bCs/>
+                <w:sz w:val="28"/>
+                <w:szCs w:val="28"/>
+                <w:lang w:val="en-US"/>
+              </w:rPr>
+            </w:pPr>
+          </w:p>
+        </w:tc>
+        <w:tc>
+          <w:tcPr>
+            <w:tcW w:w="1644" w:type="dxa"/>
+            <w:vAlign w:val="center"/>
+          </w:tcPr>
+          <w:p>
+            <w:pPr>
+              <w:tabs>
+                <w:tab w:val="left" w:pos="3969"/>
+              </w:tabs>
+              <w:spacing w:after="0" w:line="240" w:lineRule="auto"/>
+              <w:jc w:val="center"/>
+              <w:rPr>
+                <w:rFonts w:asciiTheme="minorHAnsi" w:hAnsiTheme="minorHAnsi" w:cstheme="minorHAnsi"/>
+                <w:b/>
+                <w:bCs/>
+                <w:sz w:val="28"/>
+                <w:szCs w:val="28"/>
+                <w:lang w:val="en-US"/>
+              </w:rPr>
+            </w:pPr>
+          </w:p>
+        </w:tc>
+        <w:tc>
+          <w:tcPr>
+            <w:tcW w:w="6009" w:type="dxa"/>
+            <w:vAlign w:val="center"/>
+          </w:tcPr>
+          <w:p>
+            <w:pPr>
+              <w:tabs>
+                <w:tab w:val="left" w:pos="3969"/>
+              </w:tabs>
+              <w:spacing w:after="0" w:line="240" w:lineRule="auto"/>
+              <w:jc w:val="center"/>
+              <w:rPr>
+                <w:rFonts w:asciiTheme="minorHAnsi" w:hAnsiTheme="minorHAnsi" w:cstheme="minorHAnsi"/>
+                <w:b/>
+                <w:bCs/>
+                <w:sz w:val="28"/>
+                <w:szCs w:val="28"/>
+                <w:lang w:val="en-US"/>
+              </w:rPr>
+            </w:pPr>
+          </w:p>
+        </w:tc>
+      </w:tr>
+      <w:tr>
+        <w:trPr>
+          <w:trHeight w:val="454"/>
+        </w:trPr>
+        <w:tc>
+          <w:tcPr>
+            <w:tcW w:w="1644" w:type="dxa"/>
+            <w:vAlign w:val="center"/>
+          </w:tcPr>
+          <w:p>
+            <w:pPr>
+              <w:tabs>
+                <w:tab w:val="left" w:pos="3969"/>
+              </w:tabs>
+              <w:spacing w:after="0" w:line="240" w:lineRule="auto"/>
+              <w:jc w:val="center"/>
+              <w:rPr>
+                <w:rFonts w:asciiTheme="minorHAnsi" w:hAnsiTheme="minorHAnsi" w:cstheme="minorHAnsi"/>
+                <w:b/>
+                <w:bCs/>
+                <w:sz w:val="28"/>
+                <w:szCs w:val="28"/>
+                <w:lang w:val="en-US"/>
+              </w:rPr>
+            </w:pPr>
+          </w:p>
+        </w:tc>
+        <w:tc>
+          <w:tcPr>
+            <w:tcW w:w="1644" w:type="dxa"/>
+            <w:vAlign w:val="center"/>
+          </w:tcPr>
+          <w:p>
+            <w:pPr>
+              <w:tabs>
+                <w:tab w:val="left" w:pos="3969"/>
+              </w:tabs>
+              <w:spacing w:after="0" w:line="240" w:lineRule="auto"/>
+              <w:jc w:val="center"/>
+              <w:rPr>
+                <w:rFonts w:asciiTheme="minorHAnsi" w:hAnsiTheme="minorHAnsi" w:cstheme="minorHAnsi"/>
+                <w:b/>
+                <w:bCs/>
+                <w:sz w:val="28"/>
+                <w:szCs w:val="28"/>
+                <w:lang w:val="en-US"/>
+              </w:rPr>
+            </w:pPr>
+          </w:p>
+        </w:tc>
+        <w:tc>
+          <w:tcPr>
+            <w:tcW w:w="6009" w:type="dxa"/>
+            <w:vAlign w:val="center"/>
+          </w:tcPr>
+          <w:p>
+            <w:pPr>
+              <w:tabs>
+                <w:tab w:val="left" w:pos="3969"/>
+              </w:tabs>
+              <w:spacing w:after="0" w:line="240" w:lineRule="auto"/>
+              <w:jc w:val="center"/>
+              <w:rPr>
+                <w:rFonts w:asciiTheme="minorHAnsi" w:hAnsiTheme="minorHAnsi" w:cstheme="minorHAnsi"/>
+                <w:b/>
+                <w:bCs/>
+                <w:sz w:val="28"/>
+                <w:szCs w:val="28"/>
+                <w:lang w:val="en-US"/>
+              </w:rPr>
+            </w:pPr>
+          </w:p>
+        </w:tc>
+      </w:tr>
+      <w:tr>
+        <w:trPr>
+          <w:trHeight w:val="454"/>
+        </w:trPr>
+        <w:tc>
+          <w:tcPr>
+            <w:tcW w:w="1644" w:type="dxa"/>
+            <w:vAlign w:val="center"/>
+          </w:tcPr>
+          <w:p>
+            <w:pPr>
+              <w:tabs>
+                <w:tab w:val="left" w:pos="3969"/>
+              </w:tabs>
+              <w:spacing w:after="0" w:line="240" w:lineRule="auto"/>
+              <w:jc w:val="center"/>
+              <w:rPr>
+                <w:rFonts w:asciiTheme="minorHAnsi" w:hAnsiTheme="minorHAnsi" w:cstheme="minorHAnsi"/>
+                <w:b/>
+                <w:bCs/>
+                <w:sz w:val="28"/>
+                <w:szCs w:val="28"/>
+                <w:lang w:val="en-US"/>
+              </w:rPr>
+            </w:pPr>
+          </w:p>
+        </w:tc>
+        <w:tc>
+          <w:tcPr>
+            <w:tcW w:w="1644" w:type="dxa"/>
+            <w:vAlign w:val="center"/>
+          </w:tcPr>
+          <w:p>
+            <w:pPr>
+              <w:tabs>
+                <w:tab w:val="left" w:pos="3969"/>
+              </w:tabs>
+              <w:spacing w:after="0" w:line="240" w:lineRule="auto"/>
+              <w:jc w:val="center"/>
+              <w:rPr>
+                <w:rFonts w:asciiTheme="minorHAnsi" w:hAnsiTheme="minorHAnsi" w:cstheme="minorHAnsi"/>
+                <w:b/>
+                <w:bCs/>
+                <w:sz w:val="28"/>
+                <w:szCs w:val="28"/>
+                <w:lang w:val="en-US"/>
+              </w:rPr>
+            </w:pPr>
+          </w:p>
+        </w:tc>
+        <w:tc>
+          <w:tcPr>
+            <w:tcW w:w="6009" w:type="dxa"/>
+            <w:vAlign w:val="center"/>
+          </w:tcPr>
+          <w:p>
+            <w:pPr>
+              <w:tabs>
+                <w:tab w:val="left" w:pos="3969"/>
+              </w:tabs>
+              <w:spacing w:after="0" w:line="240" w:lineRule="auto"/>
+              <w:jc w:val="center"/>
+              <w:rPr>
+                <w:rFonts w:asciiTheme="minorHAnsi" w:hAnsiTheme="minorHAnsi" w:cstheme="minorHAnsi"/>
+                <w:b/>
+                <w:bCs/>
+                <w:sz w:val="28"/>
+                <w:szCs w:val="28"/>
+                <w:lang w:val="en-US"/>
+              </w:rPr>
+            </w:pPr>
+          </w:p>
+        </w:tc>
+      </w:tr>
+      <w:tr>
+        <w:trPr>
+          <w:trHeight w:val="454"/>
+        </w:trPr>
+        <w:tc>
+          <w:tcPr>
+            <w:tcW w:w="1644" w:type="dxa"/>
+            <w:vAlign w:val="center"/>
+          </w:tcPr>
+          <w:p>
+            <w:pPr>
+              <w:tabs>
+                <w:tab w:val="left" w:pos="3969"/>
+              </w:tabs>
+              <w:spacing w:after="0" w:line="240" w:lineRule="auto"/>
+              <w:jc w:val="center"/>
+              <w:rPr>
+                <w:rFonts w:asciiTheme="minorHAnsi" w:hAnsiTheme="minorHAnsi" w:cstheme="minorHAnsi"/>
+                <w:b/>
+                <w:bCs/>
+                <w:sz w:val="28"/>
+                <w:szCs w:val="28"/>
+                <w:lang w:val="en-US"/>
+              </w:rPr>
+            </w:pPr>
+          </w:p>
+        </w:tc>
+        <w:tc>
+          <w:tcPr>
+            <w:tcW w:w="1644" w:type="dxa"/>
+            <w:vAlign w:val="center"/>
+          </w:tcPr>
+          <w:p>
+            <w:pPr>
+              <w:tabs>
+                <w:tab w:val="left" w:pos="3969"/>
+              </w:tabs>
+              <w:spacing w:after="0" w:line="240" w:lineRule="auto"/>
+              <w:jc w:val="center"/>
+              <w:rPr>
+                <w:rFonts w:asciiTheme="minorHAnsi" w:hAnsiTheme="minorHAnsi" w:cstheme="minorHAnsi"/>
+                <w:b/>
+                <w:bCs/>
+                <w:sz w:val="28"/>
+                <w:szCs w:val="28"/>
+                <w:lang w:val="en-US"/>
+              </w:rPr>
+            </w:pPr>
+          </w:p>
+        </w:tc>
+        <w:tc>
+          <w:tcPr>
+            <w:tcW w:w="6009" w:type="dxa"/>
+            <w:vAlign w:val="center"/>
+          </w:tcPr>
+          <w:p>
+            <w:pPr>
+              <w:tabs>
+                <w:tab w:val="left" w:pos="3969"/>
+              </w:tabs>
+              <w:spacing w:after="0" w:line="240" w:lineRule="auto"/>
+              <w:jc w:val="center"/>
+              <w:rPr>
+                <w:rFonts w:asciiTheme="minorHAnsi" w:hAnsiTheme="minorHAnsi" w:cstheme="minorHAnsi"/>
+                <w:b/>
+                <w:bCs/>
+                <w:sz w:val="28"/>
+                <w:szCs w:val="28"/>
+                <w:lang w:val="en-US"/>
+              </w:rPr>
+            </w:pPr>
+          </w:p>
+        </w:tc>
+      </w:tr>
+      <w:tr>
+        <w:trPr>
+          <w:trHeight w:val="454"/>
+        </w:trPr>
+        <w:tc>
+          <w:tcPr>
+            <w:tcW w:w="1644" w:type="dxa"/>
+            <w:vAlign w:val="center"/>
+          </w:tcPr>
+          <w:p>
+            <w:pPr>
+              <w:tabs>
+                <w:tab w:val="left" w:pos="3969"/>
+              </w:tabs>
+              <w:spacing w:after="0" w:line="240" w:lineRule="auto"/>
+              <w:jc w:val="center"/>
+              <w:rPr>
+                <w:rFonts w:asciiTheme="minorHAnsi" w:hAnsiTheme="minorHAnsi" w:cstheme="minorHAnsi"/>
+                <w:b/>
+                <w:bCs/>
+                <w:sz w:val="28"/>
+                <w:szCs w:val="28"/>
+                <w:lang w:val="en-US"/>
+              </w:rPr>
+            </w:pPr>
+          </w:p>
+        </w:tc>
+        <w:tc>
+          <w:tcPr>
+            <w:tcW w:w="1644" w:type="dxa"/>
+            <w:vAlign w:val="center"/>
+          </w:tcPr>
+          <w:p>
+            <w:pPr>
+              <w:tabs>
+                <w:tab w:val="left" w:pos="3969"/>
+              </w:tabs>
+              <w:spacing w:after="0" w:line="240" w:lineRule="auto"/>
+              <w:jc w:val="center"/>
+              <w:rPr>
+                <w:rFonts w:asciiTheme="minorHAnsi" w:hAnsiTheme="minorHAnsi" w:cstheme="minorHAnsi"/>
+                <w:b/>
+                <w:bCs/>
+                <w:sz w:val="28"/>
+                <w:szCs w:val="28"/>
+                <w:lang w:val="en-US"/>
+              </w:rPr>
+            </w:pPr>
+          </w:p>
+        </w:tc>
+        <w:tc>
+          <w:tcPr>
+            <w:tcW w:w="6009" w:type="dxa"/>
+            <w:vAlign w:val="center"/>
+          </w:tcPr>
+          <w:p>
+            <w:pPr>
+              <w:tabs>
+                <w:tab w:val="left" w:pos="3969"/>
+              </w:tabs>
+              <w:spacing w:after="0" w:line="240" w:lineRule="auto"/>
+              <w:jc w:val="center"/>
+              <w:rPr>
+                <w:rFonts w:asciiTheme="minorHAnsi" w:hAnsiTheme="minorHAnsi" w:cstheme="minorHAnsi"/>
+                <w:b/>
+                <w:bCs/>
+                <w:sz w:val="28"/>
+                <w:szCs w:val="28"/>
+                <w:lang w:val="en-US"/>
+              </w:rPr>
+            </w:pPr>
+          </w:p>
+        </w:tc>
+      </w:tr>
+      <w:tr>
+        <w:trPr>
+          <w:trHeight w:val="454"/>
+        </w:trPr>
+        <w:tc>
+          <w:tcPr>
+            <w:tcW w:w="1644" w:type="dxa"/>
+            <w:vAlign w:val="center"/>
+          </w:tcPr>
+          <w:p>
+            <w:pPr>
+              <w:tabs>
+                <w:tab w:val="left" w:pos="3969"/>
+              </w:tabs>
+              <w:spacing w:after="0" w:line="240" w:lineRule="auto"/>
+              <w:jc w:val="center"/>
+              <w:rPr>
+                <w:rFonts w:asciiTheme="minorHAnsi" w:hAnsiTheme="minorHAnsi" w:cstheme="minorHAnsi"/>
+                <w:b/>
+                <w:bCs/>
+                <w:sz w:val="28"/>
+                <w:szCs w:val="28"/>
+                <w:lang w:val="en-US"/>
+              </w:rPr>
+            </w:pPr>
+          </w:p>
+        </w:tc>
+        <w:tc>
+          <w:tcPr>
+            <w:tcW w:w="1644" w:type="dxa"/>
+            <w:vAlign w:val="center"/>
+          </w:tcPr>
+          <w:p>
+            <w:pPr>
+              <w:tabs>
+                <w:tab w:val="left" w:pos="3969"/>
+              </w:tabs>
+              <w:spacing w:after="0" w:line="240" w:lineRule="auto"/>
+              <w:jc w:val="center"/>
+              <w:rPr>
+                <w:rFonts w:asciiTheme="minorHAnsi" w:hAnsiTheme="minorHAnsi" w:cstheme="minorHAnsi"/>
+                <w:b/>
+                <w:bCs/>
+                <w:sz w:val="28"/>
+                <w:szCs w:val="28"/>
+                <w:lang w:val="en-US"/>
+              </w:rPr>
+            </w:pPr>
+          </w:p>
+        </w:tc>
+        <w:tc>
+          <w:tcPr>
+            <w:tcW w:w="6009" w:type="dxa"/>
+            <w:vAlign w:val="center"/>
+          </w:tcPr>
+          <w:p>
+            <w:pPr>
+              <w:tabs>
+                <w:tab w:val="left" w:pos="3969"/>
+              </w:tabs>
+              <w:spacing w:after="0" w:line="240" w:lineRule="auto"/>
+              <w:jc w:val="center"/>
+              <w:rPr>
+                <w:rFonts w:asciiTheme="minorHAnsi" w:hAnsiTheme="minorHAnsi" w:cstheme="minorHAnsi"/>
+                <w:b/>
+                <w:bCs/>
+                <w:sz w:val="28"/>
+                <w:szCs w:val="28"/>
+                <w:lang w:val="en-US"/>
+              </w:rPr>
+            </w:pPr>
+          </w:p>
+        </w:tc>
+      </w:tr>
+      <w:tr>
+        <w:trPr>
+          <w:trHeight w:val="454"/>
+        </w:trPr>
+        <w:tc>
+          <w:tcPr>
+            <w:tcW w:w="1644" w:type="dxa"/>
+            <w:vAlign w:val="center"/>
+          </w:tcPr>
+          <w:p>
+            <w:pPr>
+              <w:tabs>
+                <w:tab w:val="left" w:pos="3969"/>
+              </w:tabs>
+              <w:spacing w:after="0" w:line="240" w:lineRule="auto"/>
+              <w:jc w:val="center"/>
+              <w:rPr>
+                <w:rFonts w:asciiTheme="minorHAnsi" w:hAnsiTheme="minorHAnsi" w:cstheme="minorHAnsi"/>
+                <w:b/>
+                <w:bCs/>
+                <w:sz w:val="28"/>
+                <w:szCs w:val="28"/>
+                <w:lang w:val="en-US"/>
+              </w:rPr>
+            </w:pPr>
+          </w:p>
+        </w:tc>
+        <w:tc>
+          <w:tcPr>
+            <w:tcW w:w="1644" w:type="dxa"/>
+            <w:vAlign w:val="center"/>
+          </w:tcPr>
+          <w:p>
+            <w:pPr>
+              <w:tabs>
+                <w:tab w:val="left" w:pos="3969"/>
+              </w:tabs>
+              <w:spacing w:after="0" w:line="240" w:lineRule="auto"/>
+              <w:jc w:val="center"/>
+              <w:rPr>
+                <w:rFonts w:asciiTheme="minorHAnsi" w:hAnsiTheme="minorHAnsi" w:cstheme="minorHAnsi"/>
+                <w:b/>
+                <w:bCs/>
+                <w:sz w:val="28"/>
+                <w:szCs w:val="28"/>
+                <w:lang w:val="en-US"/>
+              </w:rPr>
+            </w:pPr>
+          </w:p>
+        </w:tc>
+        <w:tc>
+          <w:tcPr>
+            <w:tcW w:w="6009" w:type="dxa"/>
+            <w:vAlign w:val="center"/>
+          </w:tcPr>
+          <w:p>
+            <w:pPr>
+              <w:tabs>
+                <w:tab w:val="left" w:pos="3969"/>
+              </w:tabs>
+              <w:spacing w:after="0" w:line="240" w:lineRule="auto"/>
+              <w:jc w:val="center"/>
+              <w:rPr>
+                <w:rFonts w:asciiTheme="minorHAnsi" w:hAnsiTheme="minorHAnsi" w:cstheme="minorHAnsi"/>
+                <w:b/>
+                <w:bCs/>
+                <w:sz w:val="28"/>
+                <w:szCs w:val="28"/>
+                <w:lang w:val="en-US"/>
+              </w:rPr>
+            </w:pPr>
+          </w:p>
+        </w:tc>
+      </w:tr>
+      <w:tr>
+        <w:trPr>
+          <w:trHeight w:val="454"/>
+        </w:trPr>
+        <w:tc>
+          <w:tcPr>
+            <w:tcW w:w="1644" w:type="dxa"/>
+            <w:vAlign w:val="center"/>
+          </w:tcPr>
+          <w:p>
+            <w:pPr>
+              <w:tabs>
+                <w:tab w:val="left" w:pos="3969"/>
+              </w:tabs>
+              <w:spacing w:after="0" w:line="240" w:lineRule="auto"/>
+              <w:jc w:val="center"/>
+              <w:rPr>
+                <w:rFonts w:asciiTheme="minorHAnsi" w:hAnsiTheme="minorHAnsi" w:cstheme="minorHAnsi"/>
+                <w:b/>
+                <w:bCs/>
+                <w:sz w:val="28"/>
+                <w:szCs w:val="28"/>
+                <w:lang w:val="en-US"/>
+              </w:rPr>
+            </w:pPr>
+          </w:p>
+        </w:tc>
+        <w:tc>
+          <w:tcPr>
+            <w:tcW w:w="1644" w:type="dxa"/>
+            <w:vAlign w:val="center"/>
+          </w:tcPr>
+          <w:p>
+            <w:pPr>
+              <w:tabs>
+                <w:tab w:val="left" w:pos="3969"/>
+              </w:tabs>
+              <w:spacing w:after="0" w:line="240" w:lineRule="auto"/>
+              <w:jc w:val="center"/>
+              <w:rPr>
+                <w:rFonts w:asciiTheme="minorHAnsi" w:hAnsiTheme="minorHAnsi" w:cstheme="minorHAnsi"/>
+                <w:b/>
+                <w:bCs/>
+                <w:sz w:val="28"/>
+                <w:szCs w:val="28"/>
+                <w:lang w:val="en-US"/>
+              </w:rPr>
+            </w:pPr>
+          </w:p>
+        </w:tc>
+        <w:tc>
+          <w:tcPr>
+            <w:tcW w:w="6009" w:type="dxa"/>
+            <w:vAlign w:val="center"/>
+          </w:tcPr>
+          <w:p>
+            <w:pPr>
+              <w:tabs>
+                <w:tab w:val="left" w:pos="3969"/>
+              </w:tabs>
+              <w:spacing w:after="0" w:line="240" w:lineRule="auto"/>
+              <w:jc w:val="center"/>
+              <w:rPr>
+                <w:rFonts w:asciiTheme="minorHAnsi" w:hAnsiTheme="minorHAnsi" w:cstheme="minorHAnsi"/>
+                <w:b/>
+                <w:bCs/>
+                <w:sz w:val="28"/>
+                <w:szCs w:val="28"/>
+                <w:lang w:val="en-US"/>
+              </w:rPr>
+            </w:pPr>
+          </w:p>
+        </w:tc>
+      </w:tr>
+      <w:tr>
+        <w:trPr>
+          <w:trHeight w:val="454"/>
+        </w:trPr>
+        <w:tc>
+          <w:tcPr>
+            <w:tcW w:w="1644" w:type="dxa"/>
+            <w:vAlign w:val="center"/>
+          </w:tcPr>
+          <w:p>
+            <w:pPr>
+              <w:tabs>
+                <w:tab w:val="left" w:pos="3969"/>
+              </w:tabs>
+              <w:spacing w:after="0" w:line="240" w:lineRule="auto"/>
+              <w:jc w:val="center"/>
+              <w:rPr>
+                <w:rFonts w:asciiTheme="minorHAnsi" w:hAnsiTheme="minorHAnsi" w:cstheme="minorHAnsi"/>
+                <w:b/>
+                <w:bCs/>
+                <w:sz w:val="28"/>
+                <w:szCs w:val="28"/>
+                <w:lang w:val="en-US"/>
+              </w:rPr>
+            </w:pPr>
+          </w:p>
+        </w:tc>
+        <w:tc>
+          <w:tcPr>
+            <w:tcW w:w="1644" w:type="dxa"/>
+            <w:vAlign w:val="center"/>
+          </w:tcPr>
+          <w:p>
+            <w:pPr>
+              <w:tabs>
+                <w:tab w:val="left" w:pos="3969"/>
+              </w:tabs>
+              <w:spacing w:after="0" w:line="240" w:lineRule="auto"/>
+              <w:jc w:val="center"/>
+              <w:rPr>
+                <w:rFonts w:asciiTheme="minorHAnsi" w:hAnsiTheme="minorHAnsi" w:cstheme="minorHAnsi"/>
+                <w:b/>
+                <w:bCs/>
+                <w:sz w:val="28"/>
+                <w:szCs w:val="28"/>
+                <w:lang w:val="en-US"/>
+              </w:rPr>
+            </w:pPr>
+          </w:p>
+        </w:tc>
+        <w:tc>
+          <w:tcPr>
+            <w:tcW w:w="6009" w:type="dxa"/>
+            <w:vAlign w:val="center"/>
+          </w:tcPr>
+          <w:p>
+            <w:pPr>
+              <w:tabs>
+                <w:tab w:val="left" w:pos="3969"/>
+              </w:tabs>
+              <w:spacing w:after="0" w:line="240" w:lineRule="auto"/>
+              <w:jc w:val="center"/>
+              <w:rPr>
+                <w:rFonts w:asciiTheme="minorHAnsi" w:hAnsiTheme="minorHAnsi" w:cstheme="minorHAnsi"/>
+                <w:b/>
+                <w:bCs/>
+                <w:sz w:val="28"/>
+                <w:szCs w:val="28"/>
+                <w:lang w:val="en-US"/>
+              </w:rPr>
+            </w:pPr>
+          </w:p>
+        </w:tc>
+      </w:tr>
+      <w:tr>
+        <w:trPr>
+          <w:trHeight w:val="454"/>
+        </w:trPr>
+        <w:tc>
+          <w:tcPr>
+            <w:tcW w:w="1644" w:type="dxa"/>
+            <w:vAlign w:val="center"/>
+          </w:tcPr>
+          <w:p>
+            <w:pPr>
+              <w:tabs>
+                <w:tab w:val="left" w:pos="3969"/>
+              </w:tabs>
+              <w:spacing w:after="0" w:line="240" w:lineRule="auto"/>
+              <w:jc w:val="center"/>
+              <w:rPr>
+                <w:rFonts w:asciiTheme="minorHAnsi" w:hAnsiTheme="minorHAnsi" w:cstheme="minorHAnsi"/>
+                <w:b/>
+                <w:bCs/>
+                <w:sz w:val="28"/>
+                <w:szCs w:val="28"/>
+                <w:lang w:val="en-US"/>
+              </w:rPr>
+            </w:pPr>
+          </w:p>
+        </w:tc>
+        <w:tc>
+          <w:tcPr>
+            <w:tcW w:w="1644" w:type="dxa"/>
+            <w:vAlign w:val="center"/>
+          </w:tcPr>
+          <w:p>
+            <w:pPr>
+              <w:tabs>
+                <w:tab w:val="left" w:pos="3969"/>
+              </w:tabs>
+              <w:spacing w:after="0" w:line="240" w:lineRule="auto"/>
+              <w:jc w:val="center"/>
+              <w:rPr>
+                <w:rFonts w:asciiTheme="minorHAnsi" w:hAnsiTheme="minorHAnsi" w:cstheme="minorHAnsi"/>
+                <w:b/>
+                <w:bCs/>
+                <w:sz w:val="28"/>
+                <w:szCs w:val="28"/>
+                <w:lang w:val="en-US"/>
+              </w:rPr>
+            </w:pPr>
+          </w:p>
+        </w:tc>
+        <w:tc>
+          <w:tcPr>
+            <w:tcW w:w="6009" w:type="dxa"/>
+            <w:vAlign w:val="center"/>
+          </w:tcPr>
+          <w:p>
+            <w:pPr>
+              <w:tabs>
+                <w:tab w:val="left" w:pos="3969"/>
+              </w:tabs>
+              <w:spacing w:after="0" w:line="240" w:lineRule="auto"/>
+              <w:jc w:val="center"/>
+              <w:rPr>
+                <w:rFonts w:asciiTheme="minorHAnsi" w:hAnsiTheme="minorHAnsi" w:cstheme="minorHAnsi"/>
+                <w:b/>
+                <w:bCs/>
+                <w:sz w:val="28"/>
+                <w:szCs w:val="28"/>
+                <w:lang w:val="en-US"/>
+              </w:rPr>
+            </w:pPr>
+          </w:p>
+        </w:tc>
+      </w:tr>
+      <w:tr>
+        <w:trPr>
+          <w:trHeight w:val="454"/>
+        </w:trPr>
+        <w:tc>
+          <w:tcPr>
+            <w:tcW w:w="1644" w:type="dxa"/>
+            <w:vAlign w:val="center"/>
+          </w:tcPr>
+          <w:p>
+            <w:pPr>
+              <w:tabs>
+                <w:tab w:val="left" w:pos="3969"/>
+              </w:tabs>
+              <w:spacing w:after="0" w:line="240" w:lineRule="auto"/>
+              <w:jc w:val="center"/>
+              <w:rPr>
+                <w:rFonts w:asciiTheme="minorHAnsi" w:hAnsiTheme="minorHAnsi" w:cstheme="minorHAnsi"/>
+                <w:b/>
+                <w:bCs/>
+                <w:sz w:val="28"/>
+                <w:szCs w:val="28"/>
+                <w:lang w:val="en-US"/>
+              </w:rPr>
+            </w:pPr>
+          </w:p>
+        </w:tc>
+        <w:tc>
+          <w:tcPr>
+            <w:tcW w:w="1644" w:type="dxa"/>
+            <w:vAlign w:val="center"/>
+          </w:tcPr>
+          <w:p>
+            <w:pPr>
+              <w:tabs>
+                <w:tab w:val="left" w:pos="3969"/>
+              </w:tabs>
+              <w:spacing w:after="0" w:line="240" w:lineRule="auto"/>
+              <w:jc w:val="center"/>
+              <w:rPr>
+                <w:rFonts w:asciiTheme="minorHAnsi" w:hAnsiTheme="minorHAnsi" w:cstheme="minorHAnsi"/>
+                <w:b/>
+                <w:bCs/>
+                <w:sz w:val="28"/>
+                <w:szCs w:val="28"/>
+                <w:lang w:val="en-US"/>
+              </w:rPr>
+            </w:pPr>
+          </w:p>
+        </w:tc>
+        <w:tc>
+          <w:tcPr>
+            <w:tcW w:w="6009" w:type="dxa"/>
+            <w:vAlign w:val="center"/>
+          </w:tcPr>
+          <w:p>
+            <w:pPr>
+              <w:tabs>
+                <w:tab w:val="left" w:pos="3969"/>
+              </w:tabs>
+              <w:spacing w:after="0" w:line="240" w:lineRule="auto"/>
+              <w:jc w:val="center"/>
+              <w:rPr>
+                <w:rFonts w:asciiTheme="minorHAnsi" w:hAnsiTheme="minorHAnsi" w:cstheme="minorHAnsi"/>
+                <w:b/>
+                <w:bCs/>
+                <w:sz w:val="28"/>
+                <w:szCs w:val="28"/>
+                <w:lang w:val="en-US"/>
+              </w:rPr>
+            </w:pPr>
+          </w:p>
+        </w:tc>
+      </w:tr>
+    </w:tbl>
+    <w:p>
+      <w:pPr>
         <w:spacing w:after="0" w:line="240" w:lineRule="auto"/>
         <w:jc w:val="left"/>
         <w:rPr>
           <w:rFonts w:asciiTheme="minorHAnsi" w:hAnsiTheme="minorHAnsi" w:cstheme="minorHAnsi"/>
-          <w:sz w:val="24"/>
-          <w:szCs w:val="24"/>
+          <w:b/>
+          <w:bCs/>
+          <w:sz w:val="32"/>
+          <w:szCs w:val="32"/>
           <w:lang w:val="en-US"/>
         </w:rPr>
       </w:pPr>
       <w:r>
         <w:rPr>
           <w:rFonts w:asciiTheme="minorHAnsi" w:hAnsiTheme="minorHAnsi" w:cstheme="minorHAnsi"/>
-          <w:sz w:val="24"/>
-          <w:szCs w:val="24"/>
+          <w:b/>
+          <w:bCs/>
+          <w:sz w:val="32"/>
+          <w:szCs w:val="32"/>
           <w:lang w:val="en-US"/>
         </w:rPr>
         <w:br w:type="page"/>
@@ -344,6 +1598,1197 @@
     </w:p>
     <w:p>
       <w:pPr>
+        <w:pBdr>
+          <w:top w:val="single" w:sz="8" w:space="1" w:color="auto"/>
+          <w:left w:val="single" w:sz="8" w:space="4" w:color="auto"/>
+          <w:right w:val="single" w:sz="8" w:space="4" w:color="auto"/>
+        </w:pBdr>
+        <w:tabs>
+          <w:tab w:val="left" w:pos="3969"/>
+        </w:tabs>
+        <w:spacing w:line="240" w:lineRule="auto"/>
+        <w:jc w:val="left"/>
+        <w:rPr>
+          <w:rFonts w:asciiTheme="minorHAnsi" w:hAnsiTheme="minorHAnsi" w:cstheme="minorHAnsi"/>
+          <w:b/>
+          <w:bCs/>
+          <w:sz w:val="32"/>
+          <w:szCs w:val="32"/>
+          <w:lang w:val="en-US"/>
+        </w:rPr>
+      </w:pPr>
+      <w:r>
+        <w:rPr>
+          <w:rFonts w:asciiTheme="minorHAnsi" w:hAnsiTheme="minorHAnsi" w:cstheme="minorHAnsi"/>
+          <w:b/>
+          <w:bCs/>
+          <w:sz w:val="32"/>
+          <w:szCs w:val="32"/>
+          <w:lang w:val="en-US"/>
+        </w:rPr>
+        <w:lastRenderedPageBreak/>
+        <w:t xml:space="preserve">Usability Test </w:t>
+      </w:r>
+      <w:r>
+        <w:rPr>
+          <w:rFonts w:asciiTheme="minorHAnsi" w:hAnsiTheme="minorHAnsi" w:cstheme="minorHAnsi"/>
+          <w:b/>
+          <w:bCs/>
+          <w:sz w:val="32"/>
+          <w:szCs w:val="32"/>
+          <w:lang w:val="en-US"/>
+        </w:rPr>
+        <w:t>2</w:t>
+      </w:r>
+      <w:r>
+        <w:rPr>
+          <w:rFonts w:asciiTheme="minorHAnsi" w:hAnsiTheme="minorHAnsi" w:cstheme="minorHAnsi"/>
+          <w:b/>
+          <w:bCs/>
+          <w:sz w:val="32"/>
+          <w:szCs w:val="32"/>
+          <w:lang w:val="en-US"/>
+        </w:rPr>
+        <w:t>:</w:t>
+      </w:r>
+    </w:p>
+    <w:p>
+      <w:pPr>
+        <w:pBdr>
+          <w:top w:val="single" w:sz="8" w:space="1" w:color="auto"/>
+          <w:left w:val="single" w:sz="8" w:space="4" w:color="auto"/>
+          <w:right w:val="single" w:sz="8" w:space="4" w:color="auto"/>
+        </w:pBdr>
+        <w:tabs>
+          <w:tab w:val="left" w:pos="567"/>
+        </w:tabs>
+        <w:spacing w:line="240" w:lineRule="auto"/>
+        <w:jc w:val="left"/>
+        <w:rPr>
+          <w:rFonts w:asciiTheme="minorHAnsi" w:hAnsiTheme="minorHAnsi" w:cstheme="minorHAnsi"/>
+          <w:bCs/>
+          <w:sz w:val="24"/>
+          <w:szCs w:val="24"/>
+          <w:lang w:val="en-US"/>
+        </w:rPr>
+      </w:pPr>
+      <w:r>
+        <w:rPr>
+          <w:rFonts w:asciiTheme="minorHAnsi" w:hAnsiTheme="minorHAnsi" w:cstheme="minorHAnsi"/>
+          <w:bCs/>
+          <w:sz w:val="24"/>
+          <w:szCs w:val="24"/>
+          <w:lang w:val="en-US"/>
+        </w:rPr>
+        <w:tab/>
+      </w:r>
+      <w:r>
+        <w:rPr>
+          <w:rFonts w:asciiTheme="minorHAnsi" w:hAnsiTheme="minorHAnsi" w:cstheme="minorHAnsi"/>
+          <w:bCs/>
+          <w:sz w:val="24"/>
+          <w:szCs w:val="24"/>
+          <w:lang w:val="en-US"/>
+        </w:rPr>
+        <w:t xml:space="preserve">Website: </w:t>
+      </w:r>
+      <w:hyperlink r:id="rId10" w:history="1">
+        <w:r>
+          <w:rPr>
+            <w:rStyle w:val="Hyperlink"/>
+            <w:rFonts w:asciiTheme="minorHAnsi" w:hAnsiTheme="minorHAnsi" w:cstheme="minorHAnsi"/>
+            <w:bCs/>
+            <w:sz w:val="24"/>
+            <w:szCs w:val="24"/>
+            <w:lang w:val="en-US"/>
+          </w:rPr>
+          <w:t>expe</w:t>
+        </w:r>
+        <w:r>
+          <w:rPr>
+            <w:rStyle w:val="Hyperlink"/>
+            <w:rFonts w:asciiTheme="minorHAnsi" w:hAnsiTheme="minorHAnsi" w:cstheme="minorHAnsi"/>
+            <w:bCs/>
+            <w:sz w:val="24"/>
+            <w:szCs w:val="24"/>
+            <w:lang w:val="en-US"/>
+          </w:rPr>
+          <w:t>d</w:t>
+        </w:r>
+        <w:r>
+          <w:rPr>
+            <w:rStyle w:val="Hyperlink"/>
+            <w:rFonts w:asciiTheme="minorHAnsi" w:hAnsiTheme="minorHAnsi" w:cstheme="minorHAnsi"/>
+            <w:bCs/>
+            <w:sz w:val="24"/>
+            <w:szCs w:val="24"/>
+            <w:lang w:val="en-US"/>
+          </w:rPr>
+          <w:t>ia.com</w:t>
+        </w:r>
+      </w:hyperlink>
+    </w:p>
+    <w:p>
+      <w:pPr>
+        <w:pBdr>
+          <w:top w:val="single" w:sz="8" w:space="1" w:color="auto"/>
+          <w:left w:val="single" w:sz="8" w:space="4" w:color="auto"/>
+          <w:right w:val="single" w:sz="8" w:space="4" w:color="auto"/>
+        </w:pBdr>
+        <w:tabs>
+          <w:tab w:val="left" w:pos="567"/>
+        </w:tabs>
+        <w:spacing w:line="240" w:lineRule="auto"/>
+        <w:jc w:val="left"/>
+        <w:rPr>
+          <w:rFonts w:asciiTheme="minorHAnsi" w:hAnsiTheme="minorHAnsi" w:cstheme="minorHAnsi"/>
+          <w:bCs/>
+          <w:sz w:val="24"/>
+          <w:szCs w:val="24"/>
+          <w:lang w:val="en-US"/>
+        </w:rPr>
+      </w:pPr>
+      <w:r>
+        <w:rPr>
+          <w:rFonts w:asciiTheme="minorHAnsi" w:hAnsiTheme="minorHAnsi" w:cstheme="minorHAnsi"/>
+          <w:bCs/>
+          <w:sz w:val="24"/>
+          <w:szCs w:val="24"/>
+          <w:lang w:val="en-US"/>
+        </w:rPr>
+        <w:tab/>
+      </w:r>
+      <w:r>
+        <w:rPr>
+          <w:rFonts w:asciiTheme="minorHAnsi" w:hAnsiTheme="minorHAnsi" w:cstheme="minorHAnsi"/>
+          <w:bCs/>
+          <w:sz w:val="24"/>
+          <w:szCs w:val="24"/>
+          <w:lang w:val="en-US"/>
+        </w:rPr>
+        <w:t xml:space="preserve">Total Time: </w:t>
+      </w:r>
+    </w:p>
+    <w:tbl>
+      <w:tblPr>
+        <w:tblStyle w:val="TableGrid"/>
+        <w:tblW w:w="9297" w:type="dxa"/>
+        <w:tblBorders>
+          <w:top w:val="single" w:sz="8" w:space="0" w:color="auto"/>
+          <w:left w:val="single" w:sz="8" w:space="0" w:color="auto"/>
+          <w:bottom w:val="single" w:sz="8" w:space="0" w:color="auto"/>
+          <w:right w:val="single" w:sz="8" w:space="0" w:color="auto"/>
+          <w:insideH w:val="single" w:sz="8" w:space="0" w:color="auto"/>
+          <w:insideV w:val="single" w:sz="8" w:space="0" w:color="auto"/>
+        </w:tblBorders>
+        <w:tblLook w:val="04A0" w:firstRow="1" w:lastRow="0" w:firstColumn="1" w:lastColumn="0" w:noHBand="0" w:noVBand="1"/>
+      </w:tblPr>
+      <w:tblGrid>
+        <w:gridCol w:w="1644"/>
+        <w:gridCol w:w="1644"/>
+        <w:gridCol w:w="6009"/>
+      </w:tblGrid>
+      <w:tr>
+        <w:trPr>
+          <w:trHeight w:val="567"/>
+        </w:trPr>
+        <w:tc>
+          <w:tcPr>
+            <w:tcW w:w="1644" w:type="dxa"/>
+            <w:shd w:val="clear" w:color="auto" w:fill="BFBFBF" w:themeFill="background1" w:themeFillShade="BF"/>
+            <w:vAlign w:val="center"/>
+          </w:tcPr>
+          <w:p>
+            <w:pPr>
+              <w:tabs>
+                <w:tab w:val="left" w:pos="3969"/>
+              </w:tabs>
+              <w:spacing w:after="0" w:line="240" w:lineRule="auto"/>
+              <w:jc w:val="center"/>
+              <w:rPr>
+                <w:rFonts w:asciiTheme="minorHAnsi" w:hAnsiTheme="minorHAnsi" w:cstheme="minorHAnsi"/>
+                <w:b/>
+                <w:bCs/>
+                <w:sz w:val="32"/>
+                <w:szCs w:val="32"/>
+                <w:lang w:val="en-US"/>
+              </w:rPr>
+            </w:pPr>
+            <w:r>
+              <w:rPr>
+                <w:rFonts w:asciiTheme="minorHAnsi" w:hAnsiTheme="minorHAnsi" w:cstheme="minorHAnsi"/>
+                <w:b/>
+                <w:bCs/>
+                <w:sz w:val="32"/>
+                <w:szCs w:val="32"/>
+                <w:lang w:val="en-US"/>
+              </w:rPr>
+              <w:t>Time</w:t>
+            </w:r>
+          </w:p>
+        </w:tc>
+        <w:tc>
+          <w:tcPr>
+            <w:tcW w:w="1644" w:type="dxa"/>
+            <w:shd w:val="clear" w:color="auto" w:fill="BFBFBF" w:themeFill="background1" w:themeFillShade="BF"/>
+            <w:vAlign w:val="center"/>
+          </w:tcPr>
+          <w:p>
+            <w:pPr>
+              <w:tabs>
+                <w:tab w:val="left" w:pos="3969"/>
+              </w:tabs>
+              <w:spacing w:after="0" w:line="240" w:lineRule="auto"/>
+              <w:jc w:val="center"/>
+              <w:rPr>
+                <w:rFonts w:asciiTheme="minorHAnsi" w:hAnsiTheme="minorHAnsi" w:cstheme="minorHAnsi"/>
+                <w:b/>
+                <w:bCs/>
+                <w:sz w:val="32"/>
+                <w:szCs w:val="32"/>
+                <w:lang w:val="en-US"/>
+              </w:rPr>
+            </w:pPr>
+            <w:r>
+              <w:rPr>
+                <w:rFonts w:asciiTheme="minorHAnsi" w:hAnsiTheme="minorHAnsi" w:cstheme="minorHAnsi"/>
+                <w:b/>
+                <w:bCs/>
+                <w:sz w:val="32"/>
+                <w:szCs w:val="32"/>
+                <w:lang w:val="en-US"/>
+              </w:rPr>
+              <w:t>Code</w:t>
+            </w:r>
+          </w:p>
+        </w:tc>
+        <w:tc>
+          <w:tcPr>
+            <w:tcW w:w="6009" w:type="dxa"/>
+            <w:shd w:val="clear" w:color="auto" w:fill="BFBFBF" w:themeFill="background1" w:themeFillShade="BF"/>
+            <w:vAlign w:val="center"/>
+          </w:tcPr>
+          <w:p>
+            <w:pPr>
+              <w:tabs>
+                <w:tab w:val="left" w:pos="3969"/>
+              </w:tabs>
+              <w:spacing w:after="0" w:line="240" w:lineRule="auto"/>
+              <w:jc w:val="center"/>
+              <w:rPr>
+                <w:rFonts w:asciiTheme="minorHAnsi" w:hAnsiTheme="minorHAnsi" w:cstheme="minorHAnsi"/>
+                <w:b/>
+                <w:bCs/>
+                <w:sz w:val="32"/>
+                <w:szCs w:val="32"/>
+                <w:lang w:val="en-US"/>
+              </w:rPr>
+            </w:pPr>
+            <w:r>
+              <w:rPr>
+                <w:rFonts w:asciiTheme="minorHAnsi" w:hAnsiTheme="minorHAnsi" w:cstheme="minorHAnsi"/>
+                <w:b/>
+                <w:bCs/>
+                <w:sz w:val="32"/>
+                <w:szCs w:val="32"/>
+                <w:lang w:val="en-US"/>
+              </w:rPr>
+              <w:t>Description</w:t>
+            </w:r>
+          </w:p>
+        </w:tc>
+      </w:tr>
+      <w:tr>
+        <w:trPr>
+          <w:trHeight w:val="454"/>
+        </w:trPr>
+        <w:tc>
+          <w:tcPr>
+            <w:tcW w:w="1644" w:type="dxa"/>
+            <w:vAlign w:val="center"/>
+          </w:tcPr>
+          <w:p>
+            <w:pPr>
+              <w:tabs>
+                <w:tab w:val="left" w:pos="3969"/>
+              </w:tabs>
+              <w:spacing w:after="0" w:line="240" w:lineRule="auto"/>
+              <w:jc w:val="center"/>
+              <w:rPr>
+                <w:rFonts w:asciiTheme="minorHAnsi" w:hAnsiTheme="minorHAnsi" w:cstheme="minorHAnsi"/>
+                <w:b/>
+                <w:bCs/>
+                <w:sz w:val="28"/>
+                <w:szCs w:val="28"/>
+                <w:lang w:val="en-US"/>
+              </w:rPr>
+            </w:pPr>
+          </w:p>
+        </w:tc>
+        <w:tc>
+          <w:tcPr>
+            <w:tcW w:w="1644" w:type="dxa"/>
+            <w:vAlign w:val="center"/>
+          </w:tcPr>
+          <w:p>
+            <w:pPr>
+              <w:tabs>
+                <w:tab w:val="left" w:pos="3969"/>
+              </w:tabs>
+              <w:spacing w:after="0" w:line="240" w:lineRule="auto"/>
+              <w:jc w:val="center"/>
+              <w:rPr>
+                <w:rFonts w:asciiTheme="minorHAnsi" w:hAnsiTheme="minorHAnsi" w:cstheme="minorHAnsi"/>
+                <w:b/>
+                <w:bCs/>
+                <w:sz w:val="28"/>
+                <w:szCs w:val="28"/>
+                <w:lang w:val="en-US"/>
+              </w:rPr>
+            </w:pPr>
+          </w:p>
+        </w:tc>
+        <w:tc>
+          <w:tcPr>
+            <w:tcW w:w="6009" w:type="dxa"/>
+            <w:vAlign w:val="center"/>
+          </w:tcPr>
+          <w:p>
+            <w:pPr>
+              <w:tabs>
+                <w:tab w:val="left" w:pos="3969"/>
+              </w:tabs>
+              <w:spacing w:after="0" w:line="240" w:lineRule="auto"/>
+              <w:jc w:val="center"/>
+              <w:rPr>
+                <w:rFonts w:asciiTheme="minorHAnsi" w:hAnsiTheme="minorHAnsi" w:cstheme="minorHAnsi"/>
+                <w:b/>
+                <w:bCs/>
+                <w:sz w:val="28"/>
+                <w:szCs w:val="28"/>
+                <w:lang w:val="en-US"/>
+              </w:rPr>
+            </w:pPr>
+          </w:p>
+        </w:tc>
+      </w:tr>
+      <w:tr>
+        <w:trPr>
+          <w:trHeight w:val="454"/>
+        </w:trPr>
+        <w:tc>
+          <w:tcPr>
+            <w:tcW w:w="1644" w:type="dxa"/>
+            <w:vAlign w:val="center"/>
+          </w:tcPr>
+          <w:p>
+            <w:pPr>
+              <w:tabs>
+                <w:tab w:val="left" w:pos="3969"/>
+              </w:tabs>
+              <w:spacing w:after="0" w:line="240" w:lineRule="auto"/>
+              <w:jc w:val="center"/>
+              <w:rPr>
+                <w:rFonts w:asciiTheme="minorHAnsi" w:hAnsiTheme="minorHAnsi" w:cstheme="minorHAnsi"/>
+                <w:b/>
+                <w:bCs/>
+                <w:sz w:val="28"/>
+                <w:szCs w:val="28"/>
+                <w:lang w:val="en-US"/>
+              </w:rPr>
+            </w:pPr>
+          </w:p>
+        </w:tc>
+        <w:tc>
+          <w:tcPr>
+            <w:tcW w:w="1644" w:type="dxa"/>
+            <w:vAlign w:val="center"/>
+          </w:tcPr>
+          <w:p>
+            <w:pPr>
+              <w:tabs>
+                <w:tab w:val="left" w:pos="3969"/>
+              </w:tabs>
+              <w:spacing w:after="0" w:line="240" w:lineRule="auto"/>
+              <w:jc w:val="center"/>
+              <w:rPr>
+                <w:rFonts w:asciiTheme="minorHAnsi" w:hAnsiTheme="minorHAnsi" w:cstheme="minorHAnsi"/>
+                <w:b/>
+                <w:bCs/>
+                <w:sz w:val="28"/>
+                <w:szCs w:val="28"/>
+                <w:lang w:val="en-US"/>
+              </w:rPr>
+            </w:pPr>
+          </w:p>
+        </w:tc>
+        <w:tc>
+          <w:tcPr>
+            <w:tcW w:w="6009" w:type="dxa"/>
+            <w:vAlign w:val="center"/>
+          </w:tcPr>
+          <w:p>
+            <w:pPr>
+              <w:tabs>
+                <w:tab w:val="left" w:pos="3969"/>
+              </w:tabs>
+              <w:spacing w:after="0" w:line="240" w:lineRule="auto"/>
+              <w:jc w:val="center"/>
+              <w:rPr>
+                <w:rFonts w:asciiTheme="minorHAnsi" w:hAnsiTheme="minorHAnsi" w:cstheme="minorHAnsi"/>
+                <w:b/>
+                <w:bCs/>
+                <w:sz w:val="28"/>
+                <w:szCs w:val="28"/>
+                <w:lang w:val="en-US"/>
+              </w:rPr>
+            </w:pPr>
+          </w:p>
+        </w:tc>
+      </w:tr>
+      <w:tr>
+        <w:trPr>
+          <w:trHeight w:val="454"/>
+        </w:trPr>
+        <w:tc>
+          <w:tcPr>
+            <w:tcW w:w="1644" w:type="dxa"/>
+            <w:vAlign w:val="center"/>
+          </w:tcPr>
+          <w:p>
+            <w:pPr>
+              <w:tabs>
+                <w:tab w:val="left" w:pos="3969"/>
+              </w:tabs>
+              <w:spacing w:after="0" w:line="240" w:lineRule="auto"/>
+              <w:jc w:val="center"/>
+              <w:rPr>
+                <w:rFonts w:asciiTheme="minorHAnsi" w:hAnsiTheme="minorHAnsi" w:cstheme="minorHAnsi"/>
+                <w:b/>
+                <w:bCs/>
+                <w:sz w:val="28"/>
+                <w:szCs w:val="28"/>
+                <w:lang w:val="en-US"/>
+              </w:rPr>
+            </w:pPr>
+          </w:p>
+        </w:tc>
+        <w:tc>
+          <w:tcPr>
+            <w:tcW w:w="1644" w:type="dxa"/>
+            <w:vAlign w:val="center"/>
+          </w:tcPr>
+          <w:p>
+            <w:pPr>
+              <w:tabs>
+                <w:tab w:val="left" w:pos="3969"/>
+              </w:tabs>
+              <w:spacing w:after="0" w:line="240" w:lineRule="auto"/>
+              <w:jc w:val="center"/>
+              <w:rPr>
+                <w:rFonts w:asciiTheme="minorHAnsi" w:hAnsiTheme="minorHAnsi" w:cstheme="minorHAnsi"/>
+                <w:b/>
+                <w:bCs/>
+                <w:sz w:val="28"/>
+                <w:szCs w:val="28"/>
+                <w:lang w:val="en-US"/>
+              </w:rPr>
+            </w:pPr>
+          </w:p>
+        </w:tc>
+        <w:tc>
+          <w:tcPr>
+            <w:tcW w:w="6009" w:type="dxa"/>
+            <w:vAlign w:val="center"/>
+          </w:tcPr>
+          <w:p>
+            <w:pPr>
+              <w:tabs>
+                <w:tab w:val="left" w:pos="3969"/>
+              </w:tabs>
+              <w:spacing w:after="0" w:line="240" w:lineRule="auto"/>
+              <w:jc w:val="center"/>
+              <w:rPr>
+                <w:rFonts w:asciiTheme="minorHAnsi" w:hAnsiTheme="minorHAnsi" w:cstheme="minorHAnsi"/>
+                <w:b/>
+                <w:bCs/>
+                <w:sz w:val="28"/>
+                <w:szCs w:val="28"/>
+                <w:lang w:val="en-US"/>
+              </w:rPr>
+            </w:pPr>
+          </w:p>
+        </w:tc>
+      </w:tr>
+      <w:tr>
+        <w:trPr>
+          <w:trHeight w:val="454"/>
+        </w:trPr>
+        <w:tc>
+          <w:tcPr>
+            <w:tcW w:w="1644" w:type="dxa"/>
+            <w:vAlign w:val="center"/>
+          </w:tcPr>
+          <w:p>
+            <w:pPr>
+              <w:tabs>
+                <w:tab w:val="left" w:pos="3969"/>
+              </w:tabs>
+              <w:spacing w:after="0" w:line="240" w:lineRule="auto"/>
+              <w:jc w:val="center"/>
+              <w:rPr>
+                <w:rFonts w:asciiTheme="minorHAnsi" w:hAnsiTheme="minorHAnsi" w:cstheme="minorHAnsi"/>
+                <w:b/>
+                <w:bCs/>
+                <w:sz w:val="28"/>
+                <w:szCs w:val="28"/>
+                <w:lang w:val="en-US"/>
+              </w:rPr>
+            </w:pPr>
+          </w:p>
+        </w:tc>
+        <w:tc>
+          <w:tcPr>
+            <w:tcW w:w="1644" w:type="dxa"/>
+            <w:vAlign w:val="center"/>
+          </w:tcPr>
+          <w:p>
+            <w:pPr>
+              <w:tabs>
+                <w:tab w:val="left" w:pos="3969"/>
+              </w:tabs>
+              <w:spacing w:after="0" w:line="240" w:lineRule="auto"/>
+              <w:jc w:val="center"/>
+              <w:rPr>
+                <w:rFonts w:asciiTheme="minorHAnsi" w:hAnsiTheme="minorHAnsi" w:cstheme="minorHAnsi"/>
+                <w:b/>
+                <w:bCs/>
+                <w:sz w:val="28"/>
+                <w:szCs w:val="28"/>
+                <w:lang w:val="en-US"/>
+              </w:rPr>
+            </w:pPr>
+          </w:p>
+        </w:tc>
+        <w:tc>
+          <w:tcPr>
+            <w:tcW w:w="6009" w:type="dxa"/>
+            <w:vAlign w:val="center"/>
+          </w:tcPr>
+          <w:p>
+            <w:pPr>
+              <w:tabs>
+                <w:tab w:val="left" w:pos="3969"/>
+              </w:tabs>
+              <w:spacing w:after="0" w:line="240" w:lineRule="auto"/>
+              <w:jc w:val="center"/>
+              <w:rPr>
+                <w:rFonts w:asciiTheme="minorHAnsi" w:hAnsiTheme="minorHAnsi" w:cstheme="minorHAnsi"/>
+                <w:b/>
+                <w:bCs/>
+                <w:sz w:val="28"/>
+                <w:szCs w:val="28"/>
+                <w:lang w:val="en-US"/>
+              </w:rPr>
+            </w:pPr>
+          </w:p>
+        </w:tc>
+      </w:tr>
+      <w:tr>
+        <w:trPr>
+          <w:trHeight w:val="454"/>
+        </w:trPr>
+        <w:tc>
+          <w:tcPr>
+            <w:tcW w:w="1644" w:type="dxa"/>
+            <w:vAlign w:val="center"/>
+          </w:tcPr>
+          <w:p>
+            <w:pPr>
+              <w:tabs>
+                <w:tab w:val="left" w:pos="3969"/>
+              </w:tabs>
+              <w:spacing w:after="0" w:line="240" w:lineRule="auto"/>
+              <w:jc w:val="center"/>
+              <w:rPr>
+                <w:rFonts w:asciiTheme="minorHAnsi" w:hAnsiTheme="minorHAnsi" w:cstheme="minorHAnsi"/>
+                <w:b/>
+                <w:bCs/>
+                <w:sz w:val="28"/>
+                <w:szCs w:val="28"/>
+                <w:lang w:val="en-US"/>
+              </w:rPr>
+            </w:pPr>
+          </w:p>
+        </w:tc>
+        <w:tc>
+          <w:tcPr>
+            <w:tcW w:w="1644" w:type="dxa"/>
+            <w:vAlign w:val="center"/>
+          </w:tcPr>
+          <w:p>
+            <w:pPr>
+              <w:tabs>
+                <w:tab w:val="left" w:pos="3969"/>
+              </w:tabs>
+              <w:spacing w:after="0" w:line="240" w:lineRule="auto"/>
+              <w:jc w:val="center"/>
+              <w:rPr>
+                <w:rFonts w:asciiTheme="minorHAnsi" w:hAnsiTheme="minorHAnsi" w:cstheme="minorHAnsi"/>
+                <w:b/>
+                <w:bCs/>
+                <w:sz w:val="28"/>
+                <w:szCs w:val="28"/>
+                <w:lang w:val="en-US"/>
+              </w:rPr>
+            </w:pPr>
+          </w:p>
+        </w:tc>
+        <w:tc>
+          <w:tcPr>
+            <w:tcW w:w="6009" w:type="dxa"/>
+            <w:vAlign w:val="center"/>
+          </w:tcPr>
+          <w:p>
+            <w:pPr>
+              <w:tabs>
+                <w:tab w:val="left" w:pos="3969"/>
+              </w:tabs>
+              <w:spacing w:after="0" w:line="240" w:lineRule="auto"/>
+              <w:jc w:val="center"/>
+              <w:rPr>
+                <w:rFonts w:asciiTheme="minorHAnsi" w:hAnsiTheme="minorHAnsi" w:cstheme="minorHAnsi"/>
+                <w:b/>
+                <w:bCs/>
+                <w:sz w:val="28"/>
+                <w:szCs w:val="28"/>
+                <w:lang w:val="en-US"/>
+              </w:rPr>
+            </w:pPr>
+          </w:p>
+        </w:tc>
+      </w:tr>
+      <w:tr>
+        <w:trPr>
+          <w:trHeight w:val="454"/>
+        </w:trPr>
+        <w:tc>
+          <w:tcPr>
+            <w:tcW w:w="1644" w:type="dxa"/>
+            <w:vAlign w:val="center"/>
+          </w:tcPr>
+          <w:p>
+            <w:pPr>
+              <w:tabs>
+                <w:tab w:val="left" w:pos="3969"/>
+              </w:tabs>
+              <w:spacing w:after="0" w:line="240" w:lineRule="auto"/>
+              <w:jc w:val="center"/>
+              <w:rPr>
+                <w:rFonts w:asciiTheme="minorHAnsi" w:hAnsiTheme="minorHAnsi" w:cstheme="minorHAnsi"/>
+                <w:b/>
+                <w:bCs/>
+                <w:sz w:val="28"/>
+                <w:szCs w:val="28"/>
+                <w:lang w:val="en-US"/>
+              </w:rPr>
+            </w:pPr>
+          </w:p>
+        </w:tc>
+        <w:tc>
+          <w:tcPr>
+            <w:tcW w:w="1644" w:type="dxa"/>
+            <w:vAlign w:val="center"/>
+          </w:tcPr>
+          <w:p>
+            <w:pPr>
+              <w:tabs>
+                <w:tab w:val="left" w:pos="3969"/>
+              </w:tabs>
+              <w:spacing w:after="0" w:line="240" w:lineRule="auto"/>
+              <w:jc w:val="center"/>
+              <w:rPr>
+                <w:rFonts w:asciiTheme="minorHAnsi" w:hAnsiTheme="minorHAnsi" w:cstheme="minorHAnsi"/>
+                <w:b/>
+                <w:bCs/>
+                <w:sz w:val="28"/>
+                <w:szCs w:val="28"/>
+                <w:lang w:val="en-US"/>
+              </w:rPr>
+            </w:pPr>
+          </w:p>
+        </w:tc>
+        <w:tc>
+          <w:tcPr>
+            <w:tcW w:w="6009" w:type="dxa"/>
+            <w:vAlign w:val="center"/>
+          </w:tcPr>
+          <w:p>
+            <w:pPr>
+              <w:tabs>
+                <w:tab w:val="left" w:pos="3969"/>
+              </w:tabs>
+              <w:spacing w:after="0" w:line="240" w:lineRule="auto"/>
+              <w:jc w:val="center"/>
+              <w:rPr>
+                <w:rFonts w:asciiTheme="minorHAnsi" w:hAnsiTheme="minorHAnsi" w:cstheme="minorHAnsi"/>
+                <w:b/>
+                <w:bCs/>
+                <w:sz w:val="28"/>
+                <w:szCs w:val="28"/>
+                <w:lang w:val="en-US"/>
+              </w:rPr>
+            </w:pPr>
+          </w:p>
+        </w:tc>
+      </w:tr>
+      <w:tr>
+        <w:trPr>
+          <w:trHeight w:val="454"/>
+        </w:trPr>
+        <w:tc>
+          <w:tcPr>
+            <w:tcW w:w="1644" w:type="dxa"/>
+            <w:vAlign w:val="center"/>
+          </w:tcPr>
+          <w:p>
+            <w:pPr>
+              <w:tabs>
+                <w:tab w:val="left" w:pos="3969"/>
+              </w:tabs>
+              <w:spacing w:after="0" w:line="240" w:lineRule="auto"/>
+              <w:jc w:val="center"/>
+              <w:rPr>
+                <w:rFonts w:asciiTheme="minorHAnsi" w:hAnsiTheme="minorHAnsi" w:cstheme="minorHAnsi"/>
+                <w:b/>
+                <w:bCs/>
+                <w:sz w:val="28"/>
+                <w:szCs w:val="28"/>
+                <w:lang w:val="en-US"/>
+              </w:rPr>
+            </w:pPr>
+          </w:p>
+        </w:tc>
+        <w:tc>
+          <w:tcPr>
+            <w:tcW w:w="1644" w:type="dxa"/>
+            <w:vAlign w:val="center"/>
+          </w:tcPr>
+          <w:p>
+            <w:pPr>
+              <w:tabs>
+                <w:tab w:val="left" w:pos="3969"/>
+              </w:tabs>
+              <w:spacing w:after="0" w:line="240" w:lineRule="auto"/>
+              <w:jc w:val="center"/>
+              <w:rPr>
+                <w:rFonts w:asciiTheme="minorHAnsi" w:hAnsiTheme="minorHAnsi" w:cstheme="minorHAnsi"/>
+                <w:b/>
+                <w:bCs/>
+                <w:sz w:val="28"/>
+                <w:szCs w:val="28"/>
+                <w:lang w:val="en-US"/>
+              </w:rPr>
+            </w:pPr>
+          </w:p>
+        </w:tc>
+        <w:tc>
+          <w:tcPr>
+            <w:tcW w:w="6009" w:type="dxa"/>
+            <w:vAlign w:val="center"/>
+          </w:tcPr>
+          <w:p>
+            <w:pPr>
+              <w:tabs>
+                <w:tab w:val="left" w:pos="3969"/>
+              </w:tabs>
+              <w:spacing w:after="0" w:line="240" w:lineRule="auto"/>
+              <w:jc w:val="center"/>
+              <w:rPr>
+                <w:rFonts w:asciiTheme="minorHAnsi" w:hAnsiTheme="minorHAnsi" w:cstheme="minorHAnsi"/>
+                <w:b/>
+                <w:bCs/>
+                <w:sz w:val="28"/>
+                <w:szCs w:val="28"/>
+                <w:lang w:val="en-US"/>
+              </w:rPr>
+            </w:pPr>
+          </w:p>
+        </w:tc>
+      </w:tr>
+      <w:tr>
+        <w:trPr>
+          <w:trHeight w:val="454"/>
+        </w:trPr>
+        <w:tc>
+          <w:tcPr>
+            <w:tcW w:w="1644" w:type="dxa"/>
+            <w:vAlign w:val="center"/>
+          </w:tcPr>
+          <w:p>
+            <w:pPr>
+              <w:tabs>
+                <w:tab w:val="left" w:pos="3969"/>
+              </w:tabs>
+              <w:spacing w:after="0" w:line="240" w:lineRule="auto"/>
+              <w:jc w:val="center"/>
+              <w:rPr>
+                <w:rFonts w:asciiTheme="minorHAnsi" w:hAnsiTheme="minorHAnsi" w:cstheme="minorHAnsi"/>
+                <w:b/>
+                <w:bCs/>
+                <w:sz w:val="28"/>
+                <w:szCs w:val="28"/>
+                <w:lang w:val="en-US"/>
+              </w:rPr>
+            </w:pPr>
+          </w:p>
+        </w:tc>
+        <w:tc>
+          <w:tcPr>
+            <w:tcW w:w="1644" w:type="dxa"/>
+            <w:vAlign w:val="center"/>
+          </w:tcPr>
+          <w:p>
+            <w:pPr>
+              <w:tabs>
+                <w:tab w:val="left" w:pos="3969"/>
+              </w:tabs>
+              <w:spacing w:after="0" w:line="240" w:lineRule="auto"/>
+              <w:jc w:val="center"/>
+              <w:rPr>
+                <w:rFonts w:asciiTheme="minorHAnsi" w:hAnsiTheme="minorHAnsi" w:cstheme="minorHAnsi"/>
+                <w:b/>
+                <w:bCs/>
+                <w:sz w:val="28"/>
+                <w:szCs w:val="28"/>
+                <w:lang w:val="en-US"/>
+              </w:rPr>
+            </w:pPr>
+          </w:p>
+        </w:tc>
+        <w:tc>
+          <w:tcPr>
+            <w:tcW w:w="6009" w:type="dxa"/>
+            <w:vAlign w:val="center"/>
+          </w:tcPr>
+          <w:p>
+            <w:pPr>
+              <w:tabs>
+                <w:tab w:val="left" w:pos="3969"/>
+              </w:tabs>
+              <w:spacing w:after="0" w:line="240" w:lineRule="auto"/>
+              <w:jc w:val="center"/>
+              <w:rPr>
+                <w:rFonts w:asciiTheme="minorHAnsi" w:hAnsiTheme="minorHAnsi" w:cstheme="minorHAnsi"/>
+                <w:b/>
+                <w:bCs/>
+                <w:sz w:val="28"/>
+                <w:szCs w:val="28"/>
+                <w:lang w:val="en-US"/>
+              </w:rPr>
+            </w:pPr>
+          </w:p>
+        </w:tc>
+      </w:tr>
+      <w:tr>
+        <w:trPr>
+          <w:trHeight w:val="454"/>
+        </w:trPr>
+        <w:tc>
+          <w:tcPr>
+            <w:tcW w:w="1644" w:type="dxa"/>
+            <w:vAlign w:val="center"/>
+          </w:tcPr>
+          <w:p>
+            <w:pPr>
+              <w:tabs>
+                <w:tab w:val="left" w:pos="3969"/>
+              </w:tabs>
+              <w:spacing w:after="0" w:line="240" w:lineRule="auto"/>
+              <w:jc w:val="center"/>
+              <w:rPr>
+                <w:rFonts w:asciiTheme="minorHAnsi" w:hAnsiTheme="minorHAnsi" w:cstheme="minorHAnsi"/>
+                <w:b/>
+                <w:bCs/>
+                <w:sz w:val="28"/>
+                <w:szCs w:val="28"/>
+                <w:lang w:val="en-US"/>
+              </w:rPr>
+            </w:pPr>
+          </w:p>
+        </w:tc>
+        <w:tc>
+          <w:tcPr>
+            <w:tcW w:w="1644" w:type="dxa"/>
+            <w:vAlign w:val="center"/>
+          </w:tcPr>
+          <w:p>
+            <w:pPr>
+              <w:tabs>
+                <w:tab w:val="left" w:pos="3969"/>
+              </w:tabs>
+              <w:spacing w:after="0" w:line="240" w:lineRule="auto"/>
+              <w:jc w:val="center"/>
+              <w:rPr>
+                <w:rFonts w:asciiTheme="minorHAnsi" w:hAnsiTheme="minorHAnsi" w:cstheme="minorHAnsi"/>
+                <w:b/>
+                <w:bCs/>
+                <w:sz w:val="28"/>
+                <w:szCs w:val="28"/>
+                <w:lang w:val="en-US"/>
+              </w:rPr>
+            </w:pPr>
+          </w:p>
+        </w:tc>
+        <w:tc>
+          <w:tcPr>
+            <w:tcW w:w="6009" w:type="dxa"/>
+            <w:vAlign w:val="center"/>
+          </w:tcPr>
+          <w:p>
+            <w:pPr>
+              <w:tabs>
+                <w:tab w:val="left" w:pos="3969"/>
+              </w:tabs>
+              <w:spacing w:after="0" w:line="240" w:lineRule="auto"/>
+              <w:jc w:val="center"/>
+              <w:rPr>
+                <w:rFonts w:asciiTheme="minorHAnsi" w:hAnsiTheme="minorHAnsi" w:cstheme="minorHAnsi"/>
+                <w:b/>
+                <w:bCs/>
+                <w:sz w:val="28"/>
+                <w:szCs w:val="28"/>
+                <w:lang w:val="en-US"/>
+              </w:rPr>
+            </w:pPr>
+          </w:p>
+        </w:tc>
+      </w:tr>
+      <w:tr>
+        <w:trPr>
+          <w:trHeight w:val="454"/>
+        </w:trPr>
+        <w:tc>
+          <w:tcPr>
+            <w:tcW w:w="1644" w:type="dxa"/>
+            <w:vAlign w:val="center"/>
+          </w:tcPr>
+          <w:p>
+            <w:pPr>
+              <w:tabs>
+                <w:tab w:val="left" w:pos="3969"/>
+              </w:tabs>
+              <w:spacing w:after="0" w:line="240" w:lineRule="auto"/>
+              <w:jc w:val="center"/>
+              <w:rPr>
+                <w:rFonts w:asciiTheme="minorHAnsi" w:hAnsiTheme="minorHAnsi" w:cstheme="minorHAnsi"/>
+                <w:b/>
+                <w:bCs/>
+                <w:sz w:val="28"/>
+                <w:szCs w:val="28"/>
+                <w:lang w:val="en-US"/>
+              </w:rPr>
+            </w:pPr>
+          </w:p>
+        </w:tc>
+        <w:tc>
+          <w:tcPr>
+            <w:tcW w:w="1644" w:type="dxa"/>
+            <w:vAlign w:val="center"/>
+          </w:tcPr>
+          <w:p>
+            <w:pPr>
+              <w:tabs>
+                <w:tab w:val="left" w:pos="3969"/>
+              </w:tabs>
+              <w:spacing w:after="0" w:line="240" w:lineRule="auto"/>
+              <w:jc w:val="center"/>
+              <w:rPr>
+                <w:rFonts w:asciiTheme="minorHAnsi" w:hAnsiTheme="minorHAnsi" w:cstheme="minorHAnsi"/>
+                <w:b/>
+                <w:bCs/>
+                <w:sz w:val="28"/>
+                <w:szCs w:val="28"/>
+                <w:lang w:val="en-US"/>
+              </w:rPr>
+            </w:pPr>
+          </w:p>
+        </w:tc>
+        <w:tc>
+          <w:tcPr>
+            <w:tcW w:w="6009" w:type="dxa"/>
+            <w:vAlign w:val="center"/>
+          </w:tcPr>
+          <w:p>
+            <w:pPr>
+              <w:tabs>
+                <w:tab w:val="left" w:pos="3969"/>
+              </w:tabs>
+              <w:spacing w:after="0" w:line="240" w:lineRule="auto"/>
+              <w:jc w:val="center"/>
+              <w:rPr>
+                <w:rFonts w:asciiTheme="minorHAnsi" w:hAnsiTheme="minorHAnsi" w:cstheme="minorHAnsi"/>
+                <w:b/>
+                <w:bCs/>
+                <w:sz w:val="28"/>
+                <w:szCs w:val="28"/>
+                <w:lang w:val="en-US"/>
+              </w:rPr>
+            </w:pPr>
+          </w:p>
+        </w:tc>
+      </w:tr>
+      <w:tr>
+        <w:trPr>
+          <w:trHeight w:val="454"/>
+        </w:trPr>
+        <w:tc>
+          <w:tcPr>
+            <w:tcW w:w="1644" w:type="dxa"/>
+            <w:vAlign w:val="center"/>
+          </w:tcPr>
+          <w:p>
+            <w:pPr>
+              <w:tabs>
+                <w:tab w:val="left" w:pos="3969"/>
+              </w:tabs>
+              <w:spacing w:after="0" w:line="240" w:lineRule="auto"/>
+              <w:jc w:val="center"/>
+              <w:rPr>
+                <w:rFonts w:asciiTheme="minorHAnsi" w:hAnsiTheme="minorHAnsi" w:cstheme="minorHAnsi"/>
+                <w:b/>
+                <w:bCs/>
+                <w:sz w:val="28"/>
+                <w:szCs w:val="28"/>
+                <w:lang w:val="en-US"/>
+              </w:rPr>
+            </w:pPr>
+          </w:p>
+        </w:tc>
+        <w:tc>
+          <w:tcPr>
+            <w:tcW w:w="1644" w:type="dxa"/>
+            <w:vAlign w:val="center"/>
+          </w:tcPr>
+          <w:p>
+            <w:pPr>
+              <w:tabs>
+                <w:tab w:val="left" w:pos="3969"/>
+              </w:tabs>
+              <w:spacing w:after="0" w:line="240" w:lineRule="auto"/>
+              <w:jc w:val="center"/>
+              <w:rPr>
+                <w:rFonts w:asciiTheme="minorHAnsi" w:hAnsiTheme="minorHAnsi" w:cstheme="minorHAnsi"/>
+                <w:b/>
+                <w:bCs/>
+                <w:sz w:val="28"/>
+                <w:szCs w:val="28"/>
+                <w:lang w:val="en-US"/>
+              </w:rPr>
+            </w:pPr>
+          </w:p>
+        </w:tc>
+        <w:tc>
+          <w:tcPr>
+            <w:tcW w:w="6009" w:type="dxa"/>
+            <w:vAlign w:val="center"/>
+          </w:tcPr>
+          <w:p>
+            <w:pPr>
+              <w:tabs>
+                <w:tab w:val="left" w:pos="3969"/>
+              </w:tabs>
+              <w:spacing w:after="0" w:line="240" w:lineRule="auto"/>
+              <w:jc w:val="center"/>
+              <w:rPr>
+                <w:rFonts w:asciiTheme="minorHAnsi" w:hAnsiTheme="minorHAnsi" w:cstheme="minorHAnsi"/>
+                <w:b/>
+                <w:bCs/>
+                <w:sz w:val="28"/>
+                <w:szCs w:val="28"/>
+                <w:lang w:val="en-US"/>
+              </w:rPr>
+            </w:pPr>
+          </w:p>
+        </w:tc>
+      </w:tr>
+      <w:tr>
+        <w:trPr>
+          <w:trHeight w:val="454"/>
+        </w:trPr>
+        <w:tc>
+          <w:tcPr>
+            <w:tcW w:w="1644" w:type="dxa"/>
+            <w:vAlign w:val="center"/>
+          </w:tcPr>
+          <w:p>
+            <w:pPr>
+              <w:tabs>
+                <w:tab w:val="left" w:pos="3969"/>
+              </w:tabs>
+              <w:spacing w:after="0" w:line="240" w:lineRule="auto"/>
+              <w:jc w:val="center"/>
+              <w:rPr>
+                <w:rFonts w:asciiTheme="minorHAnsi" w:hAnsiTheme="minorHAnsi" w:cstheme="minorHAnsi"/>
+                <w:b/>
+                <w:bCs/>
+                <w:sz w:val="28"/>
+                <w:szCs w:val="28"/>
+                <w:lang w:val="en-US"/>
+              </w:rPr>
+            </w:pPr>
+          </w:p>
+        </w:tc>
+        <w:tc>
+          <w:tcPr>
+            <w:tcW w:w="1644" w:type="dxa"/>
+            <w:vAlign w:val="center"/>
+          </w:tcPr>
+          <w:p>
+            <w:pPr>
+              <w:tabs>
+                <w:tab w:val="left" w:pos="3969"/>
+              </w:tabs>
+              <w:spacing w:after="0" w:line="240" w:lineRule="auto"/>
+              <w:jc w:val="center"/>
+              <w:rPr>
+                <w:rFonts w:asciiTheme="minorHAnsi" w:hAnsiTheme="minorHAnsi" w:cstheme="minorHAnsi"/>
+                <w:b/>
+                <w:bCs/>
+                <w:sz w:val="28"/>
+                <w:szCs w:val="28"/>
+                <w:lang w:val="en-US"/>
+              </w:rPr>
+            </w:pPr>
+          </w:p>
+        </w:tc>
+        <w:tc>
+          <w:tcPr>
+            <w:tcW w:w="6009" w:type="dxa"/>
+            <w:vAlign w:val="center"/>
+          </w:tcPr>
+          <w:p>
+            <w:pPr>
+              <w:tabs>
+                <w:tab w:val="left" w:pos="3969"/>
+              </w:tabs>
+              <w:spacing w:after="0" w:line="240" w:lineRule="auto"/>
+              <w:jc w:val="center"/>
+              <w:rPr>
+                <w:rFonts w:asciiTheme="minorHAnsi" w:hAnsiTheme="minorHAnsi" w:cstheme="minorHAnsi"/>
+                <w:b/>
+                <w:bCs/>
+                <w:sz w:val="28"/>
+                <w:szCs w:val="28"/>
+                <w:lang w:val="en-US"/>
+              </w:rPr>
+            </w:pPr>
+          </w:p>
+        </w:tc>
+      </w:tr>
+    </w:tbl>
+    <w:p>
+      <w:pPr>
         <w:spacing w:after="0" w:line="240" w:lineRule="auto"/>
         <w:jc w:val="left"/>
         <w:rPr>
@@ -360,12 +2805,1276 @@
           <w:szCs w:val="24"/>
           <w:lang w:val="en-US"/>
         </w:rPr>
-        <w:lastRenderedPageBreak/>
         <w:br w:type="page"/>
       </w:r>
     </w:p>
     <w:p>
       <w:pPr>
+        <w:pBdr>
+          <w:top w:val="single" w:sz="8" w:space="1" w:color="auto"/>
+          <w:left w:val="single" w:sz="8" w:space="4" w:color="auto"/>
+          <w:right w:val="single" w:sz="8" w:space="4" w:color="auto"/>
+        </w:pBdr>
+        <w:tabs>
+          <w:tab w:val="left" w:pos="3969"/>
+        </w:tabs>
+        <w:spacing w:line="240" w:lineRule="auto"/>
+        <w:jc w:val="left"/>
+        <w:rPr>
+          <w:rFonts w:asciiTheme="minorHAnsi" w:hAnsiTheme="minorHAnsi" w:cstheme="minorHAnsi"/>
+          <w:b/>
+          <w:bCs/>
+          <w:sz w:val="32"/>
+          <w:szCs w:val="32"/>
+          <w:lang w:val="en-US"/>
+        </w:rPr>
+      </w:pPr>
+      <w:r>
+        <w:rPr>
+          <w:rFonts w:asciiTheme="minorHAnsi" w:hAnsiTheme="minorHAnsi" w:cstheme="minorHAnsi"/>
+          <w:b/>
+          <w:bCs/>
+          <w:sz w:val="32"/>
+          <w:szCs w:val="32"/>
+          <w:lang w:val="en-US"/>
+        </w:rPr>
+        <w:lastRenderedPageBreak/>
+        <w:t xml:space="preserve">Usability Test </w:t>
+      </w:r>
+      <w:r>
+        <w:rPr>
+          <w:rFonts w:asciiTheme="minorHAnsi" w:hAnsiTheme="minorHAnsi" w:cstheme="minorHAnsi"/>
+          <w:b/>
+          <w:bCs/>
+          <w:sz w:val="32"/>
+          <w:szCs w:val="32"/>
+          <w:lang w:val="en-US"/>
+        </w:rPr>
+        <w:t>3</w:t>
+      </w:r>
+      <w:r>
+        <w:rPr>
+          <w:rFonts w:asciiTheme="minorHAnsi" w:hAnsiTheme="minorHAnsi" w:cstheme="minorHAnsi"/>
+          <w:b/>
+          <w:bCs/>
+          <w:sz w:val="32"/>
+          <w:szCs w:val="32"/>
+          <w:lang w:val="en-US"/>
+        </w:rPr>
+        <w:t>:</w:t>
+      </w:r>
+    </w:p>
+    <w:p>
+      <w:pPr>
+        <w:pBdr>
+          <w:top w:val="single" w:sz="8" w:space="1" w:color="auto"/>
+          <w:left w:val="single" w:sz="8" w:space="4" w:color="auto"/>
+          <w:right w:val="single" w:sz="8" w:space="4" w:color="auto"/>
+        </w:pBdr>
+        <w:tabs>
+          <w:tab w:val="left" w:pos="567"/>
+        </w:tabs>
+        <w:spacing w:line="240" w:lineRule="auto"/>
+        <w:jc w:val="left"/>
+        <w:rPr>
+          <w:rFonts w:asciiTheme="minorHAnsi" w:hAnsiTheme="minorHAnsi" w:cstheme="minorHAnsi"/>
+          <w:bCs/>
+          <w:sz w:val="24"/>
+          <w:szCs w:val="24"/>
+          <w:lang w:val="en-US"/>
+        </w:rPr>
+      </w:pPr>
+      <w:r>
+        <w:rPr>
+          <w:rFonts w:asciiTheme="minorHAnsi" w:hAnsiTheme="minorHAnsi" w:cstheme="minorHAnsi"/>
+          <w:bCs/>
+          <w:sz w:val="24"/>
+          <w:szCs w:val="24"/>
+          <w:lang w:val="en-US"/>
+        </w:rPr>
+        <w:tab/>
+      </w:r>
+      <w:r>
+        <w:rPr>
+          <w:rFonts w:asciiTheme="minorHAnsi" w:hAnsiTheme="minorHAnsi" w:cstheme="minorHAnsi"/>
+          <w:bCs/>
+          <w:sz w:val="24"/>
+          <w:szCs w:val="24"/>
+          <w:lang w:val="en-US"/>
+        </w:rPr>
+        <w:t xml:space="preserve">Website: </w:t>
+      </w:r>
+      <w:hyperlink r:id="rId11" w:history="1">
+        <w:r>
+          <w:rPr>
+            <w:rStyle w:val="Hyperlink"/>
+            <w:rFonts w:asciiTheme="minorHAnsi" w:hAnsiTheme="minorHAnsi" w:cstheme="minorHAnsi"/>
+            <w:bCs/>
+            <w:sz w:val="24"/>
+            <w:szCs w:val="24"/>
+            <w:lang w:val="en-US"/>
+          </w:rPr>
+          <w:t>easyhotel</w:t>
+        </w:r>
+        <w:r>
+          <w:rPr>
+            <w:rStyle w:val="Hyperlink"/>
+            <w:rFonts w:asciiTheme="minorHAnsi" w:hAnsiTheme="minorHAnsi" w:cstheme="minorHAnsi"/>
+            <w:bCs/>
+            <w:sz w:val="24"/>
+            <w:szCs w:val="24"/>
+            <w:lang w:val="en-US"/>
+          </w:rPr>
+          <w:t>.</w:t>
+        </w:r>
+        <w:r>
+          <w:rPr>
+            <w:rStyle w:val="Hyperlink"/>
+            <w:rFonts w:asciiTheme="minorHAnsi" w:hAnsiTheme="minorHAnsi" w:cstheme="minorHAnsi"/>
+            <w:bCs/>
+            <w:sz w:val="24"/>
+            <w:szCs w:val="24"/>
+            <w:lang w:val="en-US"/>
+          </w:rPr>
+          <w:t>com</w:t>
+        </w:r>
+      </w:hyperlink>
+    </w:p>
+    <w:p>
+      <w:pPr>
+        <w:pBdr>
+          <w:top w:val="single" w:sz="8" w:space="1" w:color="auto"/>
+          <w:left w:val="single" w:sz="8" w:space="4" w:color="auto"/>
+          <w:right w:val="single" w:sz="8" w:space="4" w:color="auto"/>
+        </w:pBdr>
+        <w:tabs>
+          <w:tab w:val="left" w:pos="567"/>
+        </w:tabs>
+        <w:spacing w:line="240" w:lineRule="auto"/>
+        <w:jc w:val="left"/>
+        <w:rPr>
+          <w:rFonts w:asciiTheme="minorHAnsi" w:hAnsiTheme="minorHAnsi" w:cstheme="minorHAnsi"/>
+          <w:bCs/>
+          <w:sz w:val="24"/>
+          <w:szCs w:val="24"/>
+          <w:lang w:val="en-US"/>
+        </w:rPr>
+      </w:pPr>
+      <w:r>
+        <w:rPr>
+          <w:rFonts w:asciiTheme="minorHAnsi" w:hAnsiTheme="minorHAnsi" w:cstheme="minorHAnsi"/>
+          <w:bCs/>
+          <w:sz w:val="24"/>
+          <w:szCs w:val="24"/>
+          <w:lang w:val="en-US"/>
+        </w:rPr>
+        <w:tab/>
+      </w:r>
+      <w:r>
+        <w:rPr>
+          <w:rFonts w:asciiTheme="minorHAnsi" w:hAnsiTheme="minorHAnsi" w:cstheme="minorHAnsi"/>
+          <w:bCs/>
+          <w:sz w:val="24"/>
+          <w:szCs w:val="24"/>
+          <w:lang w:val="en-US"/>
+        </w:rPr>
+        <w:t xml:space="preserve">Total Time: </w:t>
+      </w:r>
+    </w:p>
+    <w:tbl>
+      <w:tblPr>
+        <w:tblStyle w:val="TableGrid"/>
+        <w:tblW w:w="9297" w:type="dxa"/>
+        <w:tblBorders>
+          <w:top w:val="single" w:sz="8" w:space="0" w:color="auto"/>
+          <w:left w:val="single" w:sz="8" w:space="0" w:color="auto"/>
+          <w:bottom w:val="single" w:sz="8" w:space="0" w:color="auto"/>
+          <w:right w:val="single" w:sz="8" w:space="0" w:color="auto"/>
+          <w:insideH w:val="single" w:sz="8" w:space="0" w:color="auto"/>
+          <w:insideV w:val="single" w:sz="8" w:space="0" w:color="auto"/>
+        </w:tblBorders>
+        <w:tblLook w:val="04A0" w:firstRow="1" w:lastRow="0" w:firstColumn="1" w:lastColumn="0" w:noHBand="0" w:noVBand="1"/>
+      </w:tblPr>
+      <w:tblGrid>
+        <w:gridCol w:w="1644"/>
+        <w:gridCol w:w="1644"/>
+        <w:gridCol w:w="6009"/>
+      </w:tblGrid>
+      <w:tr>
+        <w:trPr>
+          <w:trHeight w:val="567"/>
+        </w:trPr>
+        <w:tc>
+          <w:tcPr>
+            <w:tcW w:w="1644" w:type="dxa"/>
+            <w:shd w:val="clear" w:color="auto" w:fill="BFBFBF" w:themeFill="background1" w:themeFillShade="BF"/>
+            <w:vAlign w:val="center"/>
+          </w:tcPr>
+          <w:p>
+            <w:pPr>
+              <w:tabs>
+                <w:tab w:val="left" w:pos="3969"/>
+              </w:tabs>
+              <w:spacing w:after="0" w:line="240" w:lineRule="auto"/>
+              <w:jc w:val="center"/>
+              <w:rPr>
+                <w:rFonts w:asciiTheme="minorHAnsi" w:hAnsiTheme="minorHAnsi" w:cstheme="minorHAnsi"/>
+                <w:b/>
+                <w:bCs/>
+                <w:sz w:val="32"/>
+                <w:szCs w:val="32"/>
+                <w:lang w:val="en-US"/>
+              </w:rPr>
+            </w:pPr>
+            <w:r>
+              <w:rPr>
+                <w:rFonts w:asciiTheme="minorHAnsi" w:hAnsiTheme="minorHAnsi" w:cstheme="minorHAnsi"/>
+                <w:b/>
+                <w:bCs/>
+                <w:sz w:val="32"/>
+                <w:szCs w:val="32"/>
+                <w:lang w:val="en-US"/>
+              </w:rPr>
+              <w:t>Time</w:t>
+            </w:r>
+          </w:p>
+        </w:tc>
+        <w:tc>
+          <w:tcPr>
+            <w:tcW w:w="1644" w:type="dxa"/>
+            <w:shd w:val="clear" w:color="auto" w:fill="BFBFBF" w:themeFill="background1" w:themeFillShade="BF"/>
+            <w:vAlign w:val="center"/>
+          </w:tcPr>
+          <w:p>
+            <w:pPr>
+              <w:tabs>
+                <w:tab w:val="left" w:pos="3969"/>
+              </w:tabs>
+              <w:spacing w:after="0" w:line="240" w:lineRule="auto"/>
+              <w:jc w:val="center"/>
+              <w:rPr>
+                <w:rFonts w:asciiTheme="minorHAnsi" w:hAnsiTheme="minorHAnsi" w:cstheme="minorHAnsi"/>
+                <w:b/>
+                <w:bCs/>
+                <w:sz w:val="32"/>
+                <w:szCs w:val="32"/>
+                <w:lang w:val="en-US"/>
+              </w:rPr>
+            </w:pPr>
+            <w:r>
+              <w:rPr>
+                <w:rFonts w:asciiTheme="minorHAnsi" w:hAnsiTheme="minorHAnsi" w:cstheme="minorHAnsi"/>
+                <w:b/>
+                <w:bCs/>
+                <w:sz w:val="32"/>
+                <w:szCs w:val="32"/>
+                <w:lang w:val="en-US"/>
+              </w:rPr>
+              <w:t>Code</w:t>
+            </w:r>
+          </w:p>
+        </w:tc>
+        <w:tc>
+          <w:tcPr>
+            <w:tcW w:w="6009" w:type="dxa"/>
+            <w:shd w:val="clear" w:color="auto" w:fill="BFBFBF" w:themeFill="background1" w:themeFillShade="BF"/>
+            <w:vAlign w:val="center"/>
+          </w:tcPr>
+          <w:p>
+            <w:pPr>
+              <w:tabs>
+                <w:tab w:val="left" w:pos="3969"/>
+              </w:tabs>
+              <w:spacing w:after="0" w:line="240" w:lineRule="auto"/>
+              <w:jc w:val="center"/>
+              <w:rPr>
+                <w:rFonts w:asciiTheme="minorHAnsi" w:hAnsiTheme="minorHAnsi" w:cstheme="minorHAnsi"/>
+                <w:b/>
+                <w:bCs/>
+                <w:sz w:val="32"/>
+                <w:szCs w:val="32"/>
+                <w:lang w:val="en-US"/>
+              </w:rPr>
+            </w:pPr>
+            <w:r>
+              <w:rPr>
+                <w:rFonts w:asciiTheme="minorHAnsi" w:hAnsiTheme="minorHAnsi" w:cstheme="minorHAnsi"/>
+                <w:b/>
+                <w:bCs/>
+                <w:sz w:val="32"/>
+                <w:szCs w:val="32"/>
+                <w:lang w:val="en-US"/>
+              </w:rPr>
+              <w:t>Description</w:t>
+            </w:r>
+          </w:p>
+        </w:tc>
+      </w:tr>
+      <w:tr>
+        <w:trPr>
+          <w:trHeight w:val="454"/>
+        </w:trPr>
+        <w:tc>
+          <w:tcPr>
+            <w:tcW w:w="1644" w:type="dxa"/>
+            <w:vAlign w:val="center"/>
+          </w:tcPr>
+          <w:p>
+            <w:pPr>
+              <w:tabs>
+                <w:tab w:val="left" w:pos="3969"/>
+              </w:tabs>
+              <w:spacing w:after="0" w:line="240" w:lineRule="auto"/>
+              <w:jc w:val="center"/>
+              <w:rPr>
+                <w:rFonts w:asciiTheme="minorHAnsi" w:hAnsiTheme="minorHAnsi" w:cstheme="minorHAnsi"/>
+                <w:b/>
+                <w:bCs/>
+                <w:sz w:val="28"/>
+                <w:szCs w:val="28"/>
+                <w:lang w:val="en-US"/>
+              </w:rPr>
+            </w:pPr>
+          </w:p>
+        </w:tc>
+        <w:tc>
+          <w:tcPr>
+            <w:tcW w:w="1644" w:type="dxa"/>
+            <w:vAlign w:val="center"/>
+          </w:tcPr>
+          <w:p>
+            <w:pPr>
+              <w:tabs>
+                <w:tab w:val="left" w:pos="3969"/>
+              </w:tabs>
+              <w:spacing w:after="0" w:line="240" w:lineRule="auto"/>
+              <w:jc w:val="center"/>
+              <w:rPr>
+                <w:rFonts w:asciiTheme="minorHAnsi" w:hAnsiTheme="minorHAnsi" w:cstheme="minorHAnsi"/>
+                <w:b/>
+                <w:bCs/>
+                <w:sz w:val="28"/>
+                <w:szCs w:val="28"/>
+                <w:lang w:val="en-US"/>
+              </w:rPr>
+            </w:pPr>
+          </w:p>
+        </w:tc>
+        <w:tc>
+          <w:tcPr>
+            <w:tcW w:w="6009" w:type="dxa"/>
+            <w:vAlign w:val="center"/>
+          </w:tcPr>
+          <w:p>
+            <w:pPr>
+              <w:tabs>
+                <w:tab w:val="left" w:pos="3969"/>
+              </w:tabs>
+              <w:spacing w:after="0" w:line="240" w:lineRule="auto"/>
+              <w:jc w:val="center"/>
+              <w:rPr>
+                <w:rFonts w:asciiTheme="minorHAnsi" w:hAnsiTheme="minorHAnsi" w:cstheme="minorHAnsi"/>
+                <w:b/>
+                <w:bCs/>
+                <w:sz w:val="28"/>
+                <w:szCs w:val="28"/>
+                <w:lang w:val="en-US"/>
+              </w:rPr>
+            </w:pPr>
+          </w:p>
+        </w:tc>
+      </w:tr>
+      <w:tr>
+        <w:trPr>
+          <w:trHeight w:val="454"/>
+        </w:trPr>
+        <w:tc>
+          <w:tcPr>
+            <w:tcW w:w="1644" w:type="dxa"/>
+            <w:vAlign w:val="center"/>
+          </w:tcPr>
+          <w:p>
+            <w:pPr>
+              <w:tabs>
+                <w:tab w:val="left" w:pos="3969"/>
+              </w:tabs>
+              <w:spacing w:after="0" w:line="240" w:lineRule="auto"/>
+              <w:jc w:val="center"/>
+              <w:rPr>
+                <w:rFonts w:asciiTheme="minorHAnsi" w:hAnsiTheme="minorHAnsi" w:cstheme="minorHAnsi"/>
+                <w:b/>
+                <w:bCs/>
+                <w:sz w:val="28"/>
+                <w:szCs w:val="28"/>
+                <w:lang w:val="en-US"/>
+              </w:rPr>
+            </w:pPr>
+          </w:p>
+        </w:tc>
+        <w:tc>
+          <w:tcPr>
+            <w:tcW w:w="1644" w:type="dxa"/>
+            <w:vAlign w:val="center"/>
+          </w:tcPr>
+          <w:p>
+            <w:pPr>
+              <w:tabs>
+                <w:tab w:val="left" w:pos="3969"/>
+              </w:tabs>
+              <w:spacing w:after="0" w:line="240" w:lineRule="auto"/>
+              <w:jc w:val="center"/>
+              <w:rPr>
+                <w:rFonts w:asciiTheme="minorHAnsi" w:hAnsiTheme="minorHAnsi" w:cstheme="minorHAnsi"/>
+                <w:b/>
+                <w:bCs/>
+                <w:sz w:val="28"/>
+                <w:szCs w:val="28"/>
+                <w:lang w:val="en-US"/>
+              </w:rPr>
+            </w:pPr>
+          </w:p>
+        </w:tc>
+        <w:tc>
+          <w:tcPr>
+            <w:tcW w:w="6009" w:type="dxa"/>
+            <w:vAlign w:val="center"/>
+          </w:tcPr>
+          <w:p>
+            <w:pPr>
+              <w:tabs>
+                <w:tab w:val="left" w:pos="3969"/>
+              </w:tabs>
+              <w:spacing w:after="0" w:line="240" w:lineRule="auto"/>
+              <w:jc w:val="center"/>
+              <w:rPr>
+                <w:rFonts w:asciiTheme="minorHAnsi" w:hAnsiTheme="minorHAnsi" w:cstheme="minorHAnsi"/>
+                <w:b/>
+                <w:bCs/>
+                <w:sz w:val="28"/>
+                <w:szCs w:val="28"/>
+                <w:lang w:val="en-US"/>
+              </w:rPr>
+            </w:pPr>
+          </w:p>
+        </w:tc>
+      </w:tr>
+      <w:tr>
+        <w:trPr>
+          <w:trHeight w:val="454"/>
+        </w:trPr>
+        <w:tc>
+          <w:tcPr>
+            <w:tcW w:w="1644" w:type="dxa"/>
+            <w:vAlign w:val="center"/>
+          </w:tcPr>
+          <w:p>
+            <w:pPr>
+              <w:tabs>
+                <w:tab w:val="left" w:pos="3969"/>
+              </w:tabs>
+              <w:spacing w:after="0" w:line="240" w:lineRule="auto"/>
+              <w:jc w:val="center"/>
+              <w:rPr>
+                <w:rFonts w:asciiTheme="minorHAnsi" w:hAnsiTheme="minorHAnsi" w:cstheme="minorHAnsi"/>
+                <w:b/>
+                <w:bCs/>
+                <w:sz w:val="28"/>
+                <w:szCs w:val="28"/>
+                <w:lang w:val="en-US"/>
+              </w:rPr>
+            </w:pPr>
+          </w:p>
+        </w:tc>
+        <w:tc>
+          <w:tcPr>
+            <w:tcW w:w="1644" w:type="dxa"/>
+            <w:vAlign w:val="center"/>
+          </w:tcPr>
+          <w:p>
+            <w:pPr>
+              <w:tabs>
+                <w:tab w:val="left" w:pos="3969"/>
+              </w:tabs>
+              <w:spacing w:after="0" w:line="240" w:lineRule="auto"/>
+              <w:jc w:val="center"/>
+              <w:rPr>
+                <w:rFonts w:asciiTheme="minorHAnsi" w:hAnsiTheme="minorHAnsi" w:cstheme="minorHAnsi"/>
+                <w:b/>
+                <w:bCs/>
+                <w:sz w:val="28"/>
+                <w:szCs w:val="28"/>
+                <w:lang w:val="en-US"/>
+              </w:rPr>
+            </w:pPr>
+          </w:p>
+        </w:tc>
+        <w:tc>
+          <w:tcPr>
+            <w:tcW w:w="6009" w:type="dxa"/>
+            <w:vAlign w:val="center"/>
+          </w:tcPr>
+          <w:p>
+            <w:pPr>
+              <w:tabs>
+                <w:tab w:val="left" w:pos="3969"/>
+              </w:tabs>
+              <w:spacing w:after="0" w:line="240" w:lineRule="auto"/>
+              <w:jc w:val="center"/>
+              <w:rPr>
+                <w:rFonts w:asciiTheme="minorHAnsi" w:hAnsiTheme="minorHAnsi" w:cstheme="minorHAnsi"/>
+                <w:b/>
+                <w:bCs/>
+                <w:sz w:val="28"/>
+                <w:szCs w:val="28"/>
+                <w:lang w:val="en-US"/>
+              </w:rPr>
+            </w:pPr>
+          </w:p>
+        </w:tc>
+      </w:tr>
+      <w:tr>
+        <w:trPr>
+          <w:trHeight w:val="454"/>
+        </w:trPr>
+        <w:tc>
+          <w:tcPr>
+            <w:tcW w:w="1644" w:type="dxa"/>
+            <w:vAlign w:val="center"/>
+          </w:tcPr>
+          <w:p>
+            <w:pPr>
+              <w:tabs>
+                <w:tab w:val="left" w:pos="3969"/>
+              </w:tabs>
+              <w:spacing w:after="0" w:line="240" w:lineRule="auto"/>
+              <w:jc w:val="center"/>
+              <w:rPr>
+                <w:rFonts w:asciiTheme="minorHAnsi" w:hAnsiTheme="minorHAnsi" w:cstheme="minorHAnsi"/>
+                <w:b/>
+                <w:bCs/>
+                <w:sz w:val="28"/>
+                <w:szCs w:val="28"/>
+                <w:lang w:val="en-US"/>
+              </w:rPr>
+            </w:pPr>
+          </w:p>
+        </w:tc>
+        <w:tc>
+          <w:tcPr>
+            <w:tcW w:w="1644" w:type="dxa"/>
+            <w:vAlign w:val="center"/>
+          </w:tcPr>
+          <w:p>
+            <w:pPr>
+              <w:tabs>
+                <w:tab w:val="left" w:pos="3969"/>
+              </w:tabs>
+              <w:spacing w:after="0" w:line="240" w:lineRule="auto"/>
+              <w:jc w:val="center"/>
+              <w:rPr>
+                <w:rFonts w:asciiTheme="minorHAnsi" w:hAnsiTheme="minorHAnsi" w:cstheme="minorHAnsi"/>
+                <w:b/>
+                <w:bCs/>
+                <w:sz w:val="28"/>
+                <w:szCs w:val="28"/>
+                <w:lang w:val="en-US"/>
+              </w:rPr>
+            </w:pPr>
+          </w:p>
+        </w:tc>
+        <w:tc>
+          <w:tcPr>
+            <w:tcW w:w="6009" w:type="dxa"/>
+            <w:vAlign w:val="center"/>
+          </w:tcPr>
+          <w:p>
+            <w:pPr>
+              <w:tabs>
+                <w:tab w:val="left" w:pos="3969"/>
+              </w:tabs>
+              <w:spacing w:after="0" w:line="240" w:lineRule="auto"/>
+              <w:jc w:val="center"/>
+              <w:rPr>
+                <w:rFonts w:asciiTheme="minorHAnsi" w:hAnsiTheme="minorHAnsi" w:cstheme="minorHAnsi"/>
+                <w:b/>
+                <w:bCs/>
+                <w:sz w:val="28"/>
+                <w:szCs w:val="28"/>
+                <w:lang w:val="en-US"/>
+              </w:rPr>
+            </w:pPr>
+          </w:p>
+        </w:tc>
+      </w:tr>
+      <w:tr>
+        <w:trPr>
+          <w:trHeight w:val="454"/>
+        </w:trPr>
+        <w:tc>
+          <w:tcPr>
+            <w:tcW w:w="1644" w:type="dxa"/>
+            <w:vAlign w:val="center"/>
+          </w:tcPr>
+          <w:p>
+            <w:pPr>
+              <w:tabs>
+                <w:tab w:val="left" w:pos="3969"/>
+              </w:tabs>
+              <w:spacing w:after="0" w:line="240" w:lineRule="auto"/>
+              <w:jc w:val="center"/>
+              <w:rPr>
+                <w:rFonts w:asciiTheme="minorHAnsi" w:hAnsiTheme="minorHAnsi" w:cstheme="minorHAnsi"/>
+                <w:b/>
+                <w:bCs/>
+                <w:sz w:val="28"/>
+                <w:szCs w:val="28"/>
+                <w:lang w:val="en-US"/>
+              </w:rPr>
+            </w:pPr>
+          </w:p>
+        </w:tc>
+        <w:tc>
+          <w:tcPr>
+            <w:tcW w:w="1644" w:type="dxa"/>
+            <w:vAlign w:val="center"/>
+          </w:tcPr>
+          <w:p>
+            <w:pPr>
+              <w:tabs>
+                <w:tab w:val="left" w:pos="3969"/>
+              </w:tabs>
+              <w:spacing w:after="0" w:line="240" w:lineRule="auto"/>
+              <w:jc w:val="center"/>
+              <w:rPr>
+                <w:rFonts w:asciiTheme="minorHAnsi" w:hAnsiTheme="minorHAnsi" w:cstheme="minorHAnsi"/>
+                <w:b/>
+                <w:bCs/>
+                <w:sz w:val="28"/>
+                <w:szCs w:val="28"/>
+                <w:lang w:val="en-US"/>
+              </w:rPr>
+            </w:pPr>
+          </w:p>
+        </w:tc>
+        <w:tc>
+          <w:tcPr>
+            <w:tcW w:w="6009" w:type="dxa"/>
+            <w:vAlign w:val="center"/>
+          </w:tcPr>
+          <w:p>
+            <w:pPr>
+              <w:tabs>
+                <w:tab w:val="left" w:pos="3969"/>
+              </w:tabs>
+              <w:spacing w:after="0" w:line="240" w:lineRule="auto"/>
+              <w:jc w:val="center"/>
+              <w:rPr>
+                <w:rFonts w:asciiTheme="minorHAnsi" w:hAnsiTheme="minorHAnsi" w:cstheme="minorHAnsi"/>
+                <w:b/>
+                <w:bCs/>
+                <w:sz w:val="28"/>
+                <w:szCs w:val="28"/>
+                <w:lang w:val="en-US"/>
+              </w:rPr>
+            </w:pPr>
+          </w:p>
+        </w:tc>
+      </w:tr>
+      <w:tr>
+        <w:trPr>
+          <w:trHeight w:val="454"/>
+        </w:trPr>
+        <w:tc>
+          <w:tcPr>
+            <w:tcW w:w="1644" w:type="dxa"/>
+            <w:vAlign w:val="center"/>
+          </w:tcPr>
+          <w:p>
+            <w:pPr>
+              <w:tabs>
+                <w:tab w:val="left" w:pos="3969"/>
+              </w:tabs>
+              <w:spacing w:after="0" w:line="240" w:lineRule="auto"/>
+              <w:jc w:val="center"/>
+              <w:rPr>
+                <w:rFonts w:asciiTheme="minorHAnsi" w:hAnsiTheme="minorHAnsi" w:cstheme="minorHAnsi"/>
+                <w:b/>
+                <w:bCs/>
+                <w:sz w:val="28"/>
+                <w:szCs w:val="28"/>
+                <w:lang w:val="en-US"/>
+              </w:rPr>
+            </w:pPr>
+          </w:p>
+        </w:tc>
+        <w:tc>
+          <w:tcPr>
+            <w:tcW w:w="1644" w:type="dxa"/>
+            <w:vAlign w:val="center"/>
+          </w:tcPr>
+          <w:p>
+            <w:pPr>
+              <w:tabs>
+                <w:tab w:val="left" w:pos="3969"/>
+              </w:tabs>
+              <w:spacing w:after="0" w:line="240" w:lineRule="auto"/>
+              <w:jc w:val="center"/>
+              <w:rPr>
+                <w:rFonts w:asciiTheme="minorHAnsi" w:hAnsiTheme="minorHAnsi" w:cstheme="minorHAnsi"/>
+                <w:b/>
+                <w:bCs/>
+                <w:sz w:val="28"/>
+                <w:szCs w:val="28"/>
+                <w:lang w:val="en-US"/>
+              </w:rPr>
+            </w:pPr>
+          </w:p>
+        </w:tc>
+        <w:tc>
+          <w:tcPr>
+            <w:tcW w:w="6009" w:type="dxa"/>
+            <w:vAlign w:val="center"/>
+          </w:tcPr>
+          <w:p>
+            <w:pPr>
+              <w:tabs>
+                <w:tab w:val="left" w:pos="3969"/>
+              </w:tabs>
+              <w:spacing w:after="0" w:line="240" w:lineRule="auto"/>
+              <w:jc w:val="center"/>
+              <w:rPr>
+                <w:rFonts w:asciiTheme="minorHAnsi" w:hAnsiTheme="minorHAnsi" w:cstheme="minorHAnsi"/>
+                <w:b/>
+                <w:bCs/>
+                <w:sz w:val="28"/>
+                <w:szCs w:val="28"/>
+                <w:lang w:val="en-US"/>
+              </w:rPr>
+            </w:pPr>
+          </w:p>
+        </w:tc>
+      </w:tr>
+      <w:tr>
+        <w:trPr>
+          <w:trHeight w:val="454"/>
+        </w:trPr>
+        <w:tc>
+          <w:tcPr>
+            <w:tcW w:w="1644" w:type="dxa"/>
+            <w:vAlign w:val="center"/>
+          </w:tcPr>
+          <w:p>
+            <w:pPr>
+              <w:tabs>
+                <w:tab w:val="left" w:pos="3969"/>
+              </w:tabs>
+              <w:spacing w:after="0" w:line="240" w:lineRule="auto"/>
+              <w:jc w:val="center"/>
+              <w:rPr>
+                <w:rFonts w:asciiTheme="minorHAnsi" w:hAnsiTheme="minorHAnsi" w:cstheme="minorHAnsi"/>
+                <w:b/>
+                <w:bCs/>
+                <w:sz w:val="28"/>
+                <w:szCs w:val="28"/>
+                <w:lang w:val="en-US"/>
+              </w:rPr>
+            </w:pPr>
+          </w:p>
+        </w:tc>
+        <w:tc>
+          <w:tcPr>
+            <w:tcW w:w="1644" w:type="dxa"/>
+            <w:vAlign w:val="center"/>
+          </w:tcPr>
+          <w:p>
+            <w:pPr>
+              <w:tabs>
+                <w:tab w:val="left" w:pos="3969"/>
+              </w:tabs>
+              <w:spacing w:after="0" w:line="240" w:lineRule="auto"/>
+              <w:jc w:val="center"/>
+              <w:rPr>
+                <w:rFonts w:asciiTheme="minorHAnsi" w:hAnsiTheme="minorHAnsi" w:cstheme="minorHAnsi"/>
+                <w:b/>
+                <w:bCs/>
+                <w:sz w:val="28"/>
+                <w:szCs w:val="28"/>
+                <w:lang w:val="en-US"/>
+              </w:rPr>
+            </w:pPr>
+          </w:p>
+        </w:tc>
+        <w:tc>
+          <w:tcPr>
+            <w:tcW w:w="6009" w:type="dxa"/>
+            <w:vAlign w:val="center"/>
+          </w:tcPr>
+          <w:p>
+            <w:pPr>
+              <w:tabs>
+                <w:tab w:val="left" w:pos="3969"/>
+              </w:tabs>
+              <w:spacing w:after="0" w:line="240" w:lineRule="auto"/>
+              <w:jc w:val="center"/>
+              <w:rPr>
+                <w:rFonts w:asciiTheme="minorHAnsi" w:hAnsiTheme="minorHAnsi" w:cstheme="minorHAnsi"/>
+                <w:b/>
+                <w:bCs/>
+                <w:sz w:val="28"/>
+                <w:szCs w:val="28"/>
+                <w:lang w:val="en-US"/>
+              </w:rPr>
+            </w:pPr>
+          </w:p>
+        </w:tc>
+      </w:tr>
+      <w:tr>
+        <w:trPr>
+          <w:trHeight w:val="454"/>
+        </w:trPr>
+        <w:tc>
+          <w:tcPr>
+            <w:tcW w:w="1644" w:type="dxa"/>
+            <w:vAlign w:val="center"/>
+          </w:tcPr>
+          <w:p>
+            <w:pPr>
+              <w:tabs>
+                <w:tab w:val="left" w:pos="3969"/>
+              </w:tabs>
+              <w:spacing w:after="0" w:line="240" w:lineRule="auto"/>
+              <w:jc w:val="center"/>
+              <w:rPr>
+                <w:rFonts w:asciiTheme="minorHAnsi" w:hAnsiTheme="minorHAnsi" w:cstheme="minorHAnsi"/>
+                <w:b/>
+                <w:bCs/>
+                <w:sz w:val="28"/>
+                <w:szCs w:val="28"/>
+                <w:lang w:val="en-US"/>
+              </w:rPr>
+            </w:pPr>
+          </w:p>
+        </w:tc>
+        <w:tc>
+          <w:tcPr>
+            <w:tcW w:w="1644" w:type="dxa"/>
+            <w:vAlign w:val="center"/>
+          </w:tcPr>
+          <w:p>
+            <w:pPr>
+              <w:tabs>
+                <w:tab w:val="left" w:pos="3969"/>
+              </w:tabs>
+              <w:spacing w:after="0" w:line="240" w:lineRule="auto"/>
+              <w:jc w:val="center"/>
+              <w:rPr>
+                <w:rFonts w:asciiTheme="minorHAnsi" w:hAnsiTheme="minorHAnsi" w:cstheme="minorHAnsi"/>
+                <w:b/>
+                <w:bCs/>
+                <w:sz w:val="28"/>
+                <w:szCs w:val="28"/>
+                <w:lang w:val="en-US"/>
+              </w:rPr>
+            </w:pPr>
+          </w:p>
+        </w:tc>
+        <w:tc>
+          <w:tcPr>
+            <w:tcW w:w="6009" w:type="dxa"/>
+            <w:vAlign w:val="center"/>
+          </w:tcPr>
+          <w:p>
+            <w:pPr>
+              <w:tabs>
+                <w:tab w:val="left" w:pos="3969"/>
+              </w:tabs>
+              <w:spacing w:after="0" w:line="240" w:lineRule="auto"/>
+              <w:jc w:val="center"/>
+              <w:rPr>
+                <w:rFonts w:asciiTheme="minorHAnsi" w:hAnsiTheme="minorHAnsi" w:cstheme="minorHAnsi"/>
+                <w:b/>
+                <w:bCs/>
+                <w:sz w:val="28"/>
+                <w:szCs w:val="28"/>
+                <w:lang w:val="en-US"/>
+              </w:rPr>
+            </w:pPr>
+          </w:p>
+        </w:tc>
+      </w:tr>
+      <w:tr>
+        <w:trPr>
+          <w:trHeight w:val="454"/>
+        </w:trPr>
+        <w:tc>
+          <w:tcPr>
+            <w:tcW w:w="1644" w:type="dxa"/>
+            <w:vAlign w:val="center"/>
+          </w:tcPr>
+          <w:p>
+            <w:pPr>
+              <w:tabs>
+                <w:tab w:val="left" w:pos="3969"/>
+              </w:tabs>
+              <w:spacing w:after="0" w:line="240" w:lineRule="auto"/>
+              <w:jc w:val="center"/>
+              <w:rPr>
+                <w:rFonts w:asciiTheme="minorHAnsi" w:hAnsiTheme="minorHAnsi" w:cstheme="minorHAnsi"/>
+                <w:b/>
+                <w:bCs/>
+                <w:sz w:val="28"/>
+                <w:szCs w:val="28"/>
+                <w:lang w:val="en-US"/>
+              </w:rPr>
+            </w:pPr>
+          </w:p>
+        </w:tc>
+        <w:tc>
+          <w:tcPr>
+            <w:tcW w:w="1644" w:type="dxa"/>
+            <w:vAlign w:val="center"/>
+          </w:tcPr>
+          <w:p>
+            <w:pPr>
+              <w:tabs>
+                <w:tab w:val="left" w:pos="3969"/>
+              </w:tabs>
+              <w:spacing w:after="0" w:line="240" w:lineRule="auto"/>
+              <w:jc w:val="center"/>
+              <w:rPr>
+                <w:rFonts w:asciiTheme="minorHAnsi" w:hAnsiTheme="minorHAnsi" w:cstheme="minorHAnsi"/>
+                <w:b/>
+                <w:bCs/>
+                <w:sz w:val="28"/>
+                <w:szCs w:val="28"/>
+                <w:lang w:val="en-US"/>
+              </w:rPr>
+            </w:pPr>
+          </w:p>
+        </w:tc>
+        <w:tc>
+          <w:tcPr>
+            <w:tcW w:w="6009" w:type="dxa"/>
+            <w:vAlign w:val="center"/>
+          </w:tcPr>
+          <w:p>
+            <w:pPr>
+              <w:tabs>
+                <w:tab w:val="left" w:pos="3969"/>
+              </w:tabs>
+              <w:spacing w:after="0" w:line="240" w:lineRule="auto"/>
+              <w:jc w:val="center"/>
+              <w:rPr>
+                <w:rFonts w:asciiTheme="minorHAnsi" w:hAnsiTheme="minorHAnsi" w:cstheme="minorHAnsi"/>
+                <w:b/>
+                <w:bCs/>
+                <w:sz w:val="28"/>
+                <w:szCs w:val="28"/>
+                <w:lang w:val="en-US"/>
+              </w:rPr>
+            </w:pPr>
+          </w:p>
+        </w:tc>
+      </w:tr>
+      <w:tr>
+        <w:trPr>
+          <w:trHeight w:val="454"/>
+        </w:trPr>
+        <w:tc>
+          <w:tcPr>
+            <w:tcW w:w="1644" w:type="dxa"/>
+            <w:vAlign w:val="center"/>
+          </w:tcPr>
+          <w:p>
+            <w:pPr>
+              <w:tabs>
+                <w:tab w:val="left" w:pos="3969"/>
+              </w:tabs>
+              <w:spacing w:after="0" w:line="240" w:lineRule="auto"/>
+              <w:jc w:val="center"/>
+              <w:rPr>
+                <w:rFonts w:asciiTheme="minorHAnsi" w:hAnsiTheme="minorHAnsi" w:cstheme="minorHAnsi"/>
+                <w:b/>
+                <w:bCs/>
+                <w:sz w:val="28"/>
+                <w:szCs w:val="28"/>
+                <w:lang w:val="en-US"/>
+              </w:rPr>
+            </w:pPr>
+          </w:p>
+        </w:tc>
+        <w:tc>
+          <w:tcPr>
+            <w:tcW w:w="1644" w:type="dxa"/>
+            <w:vAlign w:val="center"/>
+          </w:tcPr>
+          <w:p>
+            <w:pPr>
+              <w:tabs>
+                <w:tab w:val="left" w:pos="3969"/>
+              </w:tabs>
+              <w:spacing w:after="0" w:line="240" w:lineRule="auto"/>
+              <w:jc w:val="center"/>
+              <w:rPr>
+                <w:rFonts w:asciiTheme="minorHAnsi" w:hAnsiTheme="minorHAnsi" w:cstheme="minorHAnsi"/>
+                <w:b/>
+                <w:bCs/>
+                <w:sz w:val="28"/>
+                <w:szCs w:val="28"/>
+                <w:lang w:val="en-US"/>
+              </w:rPr>
+            </w:pPr>
+          </w:p>
+        </w:tc>
+        <w:tc>
+          <w:tcPr>
+            <w:tcW w:w="6009" w:type="dxa"/>
+            <w:vAlign w:val="center"/>
+          </w:tcPr>
+          <w:p>
+            <w:pPr>
+              <w:tabs>
+                <w:tab w:val="left" w:pos="3969"/>
+              </w:tabs>
+              <w:spacing w:after="0" w:line="240" w:lineRule="auto"/>
+              <w:jc w:val="center"/>
+              <w:rPr>
+                <w:rFonts w:asciiTheme="minorHAnsi" w:hAnsiTheme="minorHAnsi" w:cstheme="minorHAnsi"/>
+                <w:b/>
+                <w:bCs/>
+                <w:sz w:val="28"/>
+                <w:szCs w:val="28"/>
+                <w:lang w:val="en-US"/>
+              </w:rPr>
+            </w:pPr>
+          </w:p>
+        </w:tc>
+      </w:tr>
+      <w:tr>
+        <w:trPr>
+          <w:trHeight w:val="454"/>
+        </w:trPr>
+        <w:tc>
+          <w:tcPr>
+            <w:tcW w:w="1644" w:type="dxa"/>
+            <w:vAlign w:val="center"/>
+          </w:tcPr>
+          <w:p>
+            <w:pPr>
+              <w:tabs>
+                <w:tab w:val="left" w:pos="3969"/>
+              </w:tabs>
+              <w:spacing w:after="0" w:line="240" w:lineRule="auto"/>
+              <w:jc w:val="center"/>
+              <w:rPr>
+                <w:rFonts w:asciiTheme="minorHAnsi" w:hAnsiTheme="minorHAnsi" w:cstheme="minorHAnsi"/>
+                <w:b/>
+                <w:bCs/>
+                <w:sz w:val="28"/>
+                <w:szCs w:val="28"/>
+                <w:lang w:val="en-US"/>
+              </w:rPr>
+            </w:pPr>
+          </w:p>
+        </w:tc>
+        <w:tc>
+          <w:tcPr>
+            <w:tcW w:w="1644" w:type="dxa"/>
+            <w:vAlign w:val="center"/>
+          </w:tcPr>
+          <w:p>
+            <w:pPr>
+              <w:tabs>
+                <w:tab w:val="left" w:pos="3969"/>
+              </w:tabs>
+              <w:spacing w:after="0" w:line="240" w:lineRule="auto"/>
+              <w:jc w:val="center"/>
+              <w:rPr>
+                <w:rFonts w:asciiTheme="minorHAnsi" w:hAnsiTheme="minorHAnsi" w:cstheme="minorHAnsi"/>
+                <w:b/>
+                <w:bCs/>
+                <w:sz w:val="28"/>
+                <w:szCs w:val="28"/>
+                <w:lang w:val="en-US"/>
+              </w:rPr>
+            </w:pPr>
+          </w:p>
+        </w:tc>
+        <w:tc>
+          <w:tcPr>
+            <w:tcW w:w="6009" w:type="dxa"/>
+            <w:vAlign w:val="center"/>
+          </w:tcPr>
+          <w:p>
+            <w:pPr>
+              <w:tabs>
+                <w:tab w:val="left" w:pos="3969"/>
+              </w:tabs>
+              <w:spacing w:after="0" w:line="240" w:lineRule="auto"/>
+              <w:jc w:val="center"/>
+              <w:rPr>
+                <w:rFonts w:asciiTheme="minorHAnsi" w:hAnsiTheme="minorHAnsi" w:cstheme="minorHAnsi"/>
+                <w:b/>
+                <w:bCs/>
+                <w:sz w:val="28"/>
+                <w:szCs w:val="28"/>
+                <w:lang w:val="en-US"/>
+              </w:rPr>
+            </w:pPr>
+          </w:p>
+        </w:tc>
+      </w:tr>
+      <w:tr>
+        <w:trPr>
+          <w:trHeight w:val="454"/>
+        </w:trPr>
+        <w:tc>
+          <w:tcPr>
+            <w:tcW w:w="1644" w:type="dxa"/>
+            <w:vAlign w:val="center"/>
+          </w:tcPr>
+          <w:p>
+            <w:pPr>
+              <w:tabs>
+                <w:tab w:val="left" w:pos="3969"/>
+              </w:tabs>
+              <w:spacing w:after="0" w:line="240" w:lineRule="auto"/>
+              <w:jc w:val="center"/>
+              <w:rPr>
+                <w:rFonts w:asciiTheme="minorHAnsi" w:hAnsiTheme="minorHAnsi" w:cstheme="minorHAnsi"/>
+                <w:b/>
+                <w:bCs/>
+                <w:sz w:val="28"/>
+                <w:szCs w:val="28"/>
+                <w:lang w:val="en-US"/>
+              </w:rPr>
+            </w:pPr>
+          </w:p>
+        </w:tc>
+        <w:tc>
+          <w:tcPr>
+            <w:tcW w:w="1644" w:type="dxa"/>
+            <w:vAlign w:val="center"/>
+          </w:tcPr>
+          <w:p>
+            <w:pPr>
+              <w:tabs>
+                <w:tab w:val="left" w:pos="3969"/>
+              </w:tabs>
+              <w:spacing w:after="0" w:line="240" w:lineRule="auto"/>
+              <w:jc w:val="center"/>
+              <w:rPr>
+                <w:rFonts w:asciiTheme="minorHAnsi" w:hAnsiTheme="minorHAnsi" w:cstheme="minorHAnsi"/>
+                <w:b/>
+                <w:bCs/>
+                <w:sz w:val="28"/>
+                <w:szCs w:val="28"/>
+                <w:lang w:val="en-US"/>
+              </w:rPr>
+            </w:pPr>
+          </w:p>
+        </w:tc>
+        <w:tc>
+          <w:tcPr>
+            <w:tcW w:w="6009" w:type="dxa"/>
+            <w:vAlign w:val="center"/>
+          </w:tcPr>
+          <w:p>
+            <w:pPr>
+              <w:tabs>
+                <w:tab w:val="left" w:pos="3969"/>
+              </w:tabs>
+              <w:spacing w:after="0" w:line="240" w:lineRule="auto"/>
+              <w:jc w:val="center"/>
+              <w:rPr>
+                <w:rFonts w:asciiTheme="minorHAnsi" w:hAnsiTheme="minorHAnsi" w:cstheme="minorHAnsi"/>
+                <w:b/>
+                <w:bCs/>
+                <w:sz w:val="28"/>
+                <w:szCs w:val="28"/>
+                <w:lang w:val="en-US"/>
+              </w:rPr>
+            </w:pPr>
+          </w:p>
+        </w:tc>
+      </w:tr>
+      <w:tr>
+        <w:trPr>
+          <w:trHeight w:val="454"/>
+        </w:trPr>
+        <w:tc>
+          <w:tcPr>
+            <w:tcW w:w="1644" w:type="dxa"/>
+            <w:vAlign w:val="center"/>
+          </w:tcPr>
+          <w:p>
+            <w:pPr>
+              <w:tabs>
+                <w:tab w:val="left" w:pos="3969"/>
+              </w:tabs>
+              <w:spacing w:after="0" w:line="240" w:lineRule="auto"/>
+              <w:jc w:val="center"/>
+              <w:rPr>
+                <w:rFonts w:asciiTheme="minorHAnsi" w:hAnsiTheme="minorHAnsi" w:cstheme="minorHAnsi"/>
+                <w:b/>
+                <w:bCs/>
+                <w:sz w:val="28"/>
+                <w:szCs w:val="28"/>
+                <w:lang w:val="en-US"/>
+              </w:rPr>
+            </w:pPr>
+          </w:p>
+        </w:tc>
+        <w:tc>
+          <w:tcPr>
+            <w:tcW w:w="1644" w:type="dxa"/>
+            <w:vAlign w:val="center"/>
+          </w:tcPr>
+          <w:p>
+            <w:pPr>
+              <w:tabs>
+                <w:tab w:val="left" w:pos="3969"/>
+              </w:tabs>
+              <w:spacing w:after="0" w:line="240" w:lineRule="auto"/>
+              <w:jc w:val="center"/>
+              <w:rPr>
+                <w:rFonts w:asciiTheme="minorHAnsi" w:hAnsiTheme="minorHAnsi" w:cstheme="minorHAnsi"/>
+                <w:b/>
+                <w:bCs/>
+                <w:sz w:val="28"/>
+                <w:szCs w:val="28"/>
+                <w:lang w:val="en-US"/>
+              </w:rPr>
+            </w:pPr>
+          </w:p>
+        </w:tc>
+        <w:tc>
+          <w:tcPr>
+            <w:tcW w:w="6009" w:type="dxa"/>
+            <w:vAlign w:val="center"/>
+          </w:tcPr>
+          <w:p>
+            <w:pPr>
+              <w:tabs>
+                <w:tab w:val="left" w:pos="3969"/>
+              </w:tabs>
+              <w:spacing w:after="0" w:line="240" w:lineRule="auto"/>
+              <w:jc w:val="center"/>
+              <w:rPr>
+                <w:rFonts w:asciiTheme="minorHAnsi" w:hAnsiTheme="minorHAnsi" w:cstheme="minorHAnsi"/>
+                <w:b/>
+                <w:bCs/>
+                <w:sz w:val="28"/>
+                <w:szCs w:val="28"/>
+                <w:lang w:val="en-US"/>
+              </w:rPr>
+            </w:pPr>
+          </w:p>
+        </w:tc>
+      </w:tr>
+    </w:tbl>
+    <w:p>
+      <w:pPr>
         <w:tabs>
           <w:tab w:val="left" w:pos="3969"/>
         </w:tabs>
@@ -377,14 +4086,101 @@
           <w:lang w:val="en-US"/>
         </w:rPr>
       </w:pPr>
-      <w:r>
+    </w:p>
+    <w:p>
+      <w:pPr>
+        <w:tabs>
+          <w:tab w:val="left" w:pos="3969"/>
+        </w:tabs>
+        <w:jc w:val="left"/>
         <w:rPr>
           <w:rFonts w:asciiTheme="minorHAnsi" w:hAnsiTheme="minorHAnsi" w:cstheme="minorHAnsi"/>
           <w:sz w:val="24"/>
           <w:szCs w:val="24"/>
           <w:lang w:val="en-US"/>
         </w:rPr>
+      </w:pPr>
+      <w:r>
+        <w:rPr>
+          <w:rFonts w:asciiTheme="minorHAnsi" w:hAnsiTheme="minorHAnsi" w:cstheme="minorHAnsi"/>
+          <w:sz w:val="24"/>
+          <w:szCs w:val="24"/>
+          <w:lang w:val="en-US"/>
+        </w:rPr>
+        <w:br w:type="page"/>
+      </w:r>
+    </w:p>
+    <w:p>
+      <w:pPr>
+        <w:tabs>
+          <w:tab w:val="left" w:pos="3969"/>
+        </w:tabs>
+        <w:jc w:val="left"/>
+        <w:rPr>
+          <w:rFonts w:asciiTheme="minorHAnsi" w:hAnsiTheme="minorHAnsi" w:cstheme="minorHAnsi"/>
+          <w:b/>
+          <w:bCs/>
+          <w:sz w:val="28"/>
+          <w:szCs w:val="28"/>
+          <w:lang w:val="en-US"/>
+        </w:rPr>
+      </w:pPr>
+      <w:r>
+        <w:rPr>
+          <w:rFonts w:asciiTheme="minorHAnsi" w:hAnsiTheme="minorHAnsi" w:cstheme="minorHAnsi"/>
+          <w:b/>
+          <w:bCs/>
+          <w:sz w:val="28"/>
+          <w:szCs w:val="28"/>
+          <w:lang w:val="en-US"/>
+        </w:rPr>
         <w:lastRenderedPageBreak/>
+        <w:t>Notes</w:t>
+      </w:r>
+      <w:r>
+        <w:rPr>
+          <w:rFonts w:asciiTheme="minorHAnsi" w:hAnsiTheme="minorHAnsi" w:cstheme="minorHAnsi"/>
+          <w:b/>
+          <w:bCs/>
+          <w:sz w:val="28"/>
+          <w:szCs w:val="28"/>
+          <w:lang w:val="en-US"/>
+        </w:rPr>
+        <w:t xml:space="preserve"> from Slides</w:t>
+      </w:r>
+      <w:r>
+        <w:rPr>
+          <w:rFonts w:asciiTheme="minorHAnsi" w:hAnsiTheme="minorHAnsi" w:cstheme="minorHAnsi"/>
+          <w:b/>
+          <w:bCs/>
+          <w:sz w:val="28"/>
+          <w:szCs w:val="28"/>
+          <w:lang w:val="en-US"/>
+        </w:rPr>
+        <w:t>:</w:t>
+      </w:r>
+    </w:p>
+    <w:p>
+      <w:pPr>
+        <w:tabs>
+          <w:tab w:val="left" w:pos="3969"/>
+        </w:tabs>
+        <w:jc w:val="left"/>
+        <w:rPr>
+          <w:rFonts w:asciiTheme="minorHAnsi" w:hAnsiTheme="minorHAnsi" w:cstheme="minorHAnsi"/>
+          <w:sz w:val="24"/>
+          <w:szCs w:val="24"/>
+          <w:lang w:val="en-US"/>
+        </w:rPr>
+      </w:pPr>
+      <w:r>
+        <w:rPr>
+          <w:rFonts w:asciiTheme="minorHAnsi" w:hAnsiTheme="minorHAnsi" w:cstheme="minorHAnsi"/>
+          <w:noProof/>
+          <w:sz w:val="24"/>
+          <w:szCs w:val="24"/>
+          <w:lang w:val="en-US"/>
+        </w:rPr>
         <w:drawing>
           <wp:inline distT="0" distB="0" distL="0" distR="0" wp14:anchorId="2D2B2CD6" wp14:editId="0F260CDE">
             <wp:extent cx="5761355" cy="2075180"/>
@@ -401,7 +4197,7 @@
                     <pic:cNvPicPr/>
                   </pic:nvPicPr>
                   <pic:blipFill>
-                    <a:blip r:embed="rId9"/>
+                    <a:blip r:embed="rId12"/>
                     <a:stretch>
                       <a:fillRect/>
                     </a:stretch>
@@ -438,6 +4234,7 @@
       <w:r>
         <w:rPr>
           <w:rFonts w:asciiTheme="minorHAnsi" w:hAnsiTheme="minorHAnsi" w:cstheme="minorHAnsi"/>
+          <w:noProof/>
           <w:sz w:val="24"/>
           <w:szCs w:val="24"/>
           <w:lang w:val="en-US"/>
@@ -458,7 +4255,7 @@
                     <pic:cNvPicPr/>
                   </pic:nvPicPr>
                   <pic:blipFill>
-                    <a:blip r:embed="rId10"/>
+                    <a:blip r:embed="rId13"/>
                     <a:stretch>
                       <a:fillRect/>
                     </a:stretch>
@@ -495,6 +4292,7 @@
       <w:r>
         <w:rPr>
           <w:rFonts w:asciiTheme="minorHAnsi" w:hAnsiTheme="minorHAnsi" w:cstheme="minorHAnsi"/>
+          <w:noProof/>
           <w:sz w:val="24"/>
           <w:szCs w:val="24"/>
           <w:lang w:val="en-US"/>
@@ -515,7 +4313,7 @@
                     <pic:cNvPicPr/>
                   </pic:nvPicPr>
                   <pic:blipFill>
-                    <a:blip r:embed="rId11"/>
+                    <a:blip r:embed="rId14"/>
                     <a:stretch>
                       <a:fillRect/>
                     </a:stretch>
@@ -573,6 +4371,7 @@
       <w:r>
         <w:rPr>
           <w:rFonts w:asciiTheme="minorHAnsi" w:hAnsiTheme="minorHAnsi" w:cstheme="minorHAnsi"/>
+          <w:noProof/>
           <w:sz w:val="24"/>
           <w:szCs w:val="24"/>
           <w:lang w:val="en-US"/>
@@ -594,7 +4393,7 @@
                     <pic:cNvPicPr/>
                   </pic:nvPicPr>
                   <pic:blipFill>
-                    <a:blip r:embed="rId12"/>
+                    <a:blip r:embed="rId15"/>
                     <a:stretch>
                       <a:fillRect/>
                     </a:stretch>
@@ -631,6 +4430,7 @@
       <w:r>
         <w:rPr>
           <w:rFonts w:asciiTheme="minorHAnsi" w:hAnsiTheme="minorHAnsi" w:cstheme="minorHAnsi"/>
+          <w:noProof/>
           <w:sz w:val="24"/>
           <w:szCs w:val="24"/>
           <w:lang w:val="en-US"/>
@@ -651,7 +4451,7 @@
                     <pic:cNvPicPr/>
                   </pic:nvPicPr>
                   <pic:blipFill>
-                    <a:blip r:embed="rId13"/>
+                    <a:blip r:embed="rId16"/>
                     <a:stretch>
                       <a:fillRect/>
                     </a:stretch>
@@ -673,12 +4473,12 @@
       </w:r>
     </w:p>
     <w:sectPr>
-      <w:headerReference w:type="even" r:id="rId14"/>
-      <w:headerReference w:type="default" r:id="rId15"/>
-      <w:footerReference w:type="even" r:id="rId16"/>
-      <w:footerReference w:type="default" r:id="rId17"/>
-      <w:headerReference w:type="first" r:id="rId18"/>
-      <w:footerReference w:type="first" r:id="rId19"/>
+      <w:headerReference w:type="even" r:id="rId17"/>
+      <w:headerReference w:type="default" r:id="rId18"/>
+      <w:footerReference w:type="even" r:id="rId19"/>
+      <w:footerReference w:type="default" r:id="rId20"/>
+      <w:headerReference w:type="first" r:id="rId21"/>
+      <w:footerReference w:type="first" r:id="rId22"/>
       <w:pgSz w:w="11907" w:h="16840" w:code="9"/>
       <w:pgMar w:top="1417" w:right="1417" w:bottom="1134" w:left="1417" w:header="851" w:footer="709" w:gutter="0"/>
       <w:cols w:space="720"/>
@@ -2593,6 +6393,30 @@
       <w14:ligatures w14:val="standardContextual"/>
     </w:rPr>
   </w:style>
+  <w:style w:type="character" w:styleId="UnresolvedMention">
+    <w:name w:val="Unresolved Mention"/>
+    <w:basedOn w:val="DefaultParagraphFont"/>
+    <w:uiPriority w:val="99"/>
+    <w:semiHidden/>
+    <w:unhideWhenUsed/>
+    <w:rsid w:val="00E506E9"/>
+    <w:rPr>
+      <w:color w:val="605E5C"/>
+      <w:shd w:val="clear" w:color="auto" w:fill="E1DFDD"/>
+    </w:rPr>
+  </w:style>
+  <w:style w:type="character" w:styleId="FollowedHyperlink">
+    <w:name w:val="FollowedHyperlink"/>
+    <w:basedOn w:val="DefaultParagraphFont"/>
+    <w:uiPriority w:val="99"/>
+    <w:semiHidden/>
+    <w:unhideWhenUsed/>
+    <w:rsid w:val="00E506E9"/>
+    <w:rPr>
+      <w:color w:val="800080" w:themeColor="followedHyperlink"/>
+      <w:u w:val="single"/>
+    </w:rPr>
+  </w:style>
 </w:styles>
 </file>
 

</xml_diff>